<commit_message>
UC & AD updated
</commit_message>
<xml_diff>
--- a/docs/1WordControlUC.docx
+++ b/docs/1WordControlUC.docx
@@ -95,7 +95,11 @@
         <w:t>.</w:t>
       </w:r>
     </w:p>
-    <w:p/>
+    <w:p>
+      <w:r>
+        <w:t>При заполнении формы, должны учитываться зависимости полей.</w:t>
+      </w:r>
+    </w:p>
     <w:p>
       <w:r>
         <w:t>Если не создалось новое слово, новая лексема также не должна быть создана.</w:t>
@@ -105,8 +109,15 @@
       <w:r>
         <w:t>После выполнения операции должно появляться сообщение с результатом выполнения операции</w:t>
       </w:r>
-      <w:bookmarkStart w:id="0" w:name="_GoBack"/>
-      <w:bookmarkEnd w:id="0"/>
+      <w:r>
+        <w:rPr>
+          <w:lang w:val="et-EE"/>
+        </w:rPr>
+        <w:t xml:space="preserve"> (F*)</w:t>
+      </w:r>
+      <w:r>
+        <w:t>.</w:t>
+      </w:r>
     </w:p>
     <w:p>
       <w:pPr>
@@ -484,7 +495,17 @@
     </w:p>
     <w:p>
       <w:r>
-        <w:t>Значение любого из нижеперечисленных справочников можно удалить только если на него не ссылается ни один другой объект</w:t>
+        <w:t xml:space="preserve">Значение любого из нижеперечисленных справочников можно </w:t>
+      </w:r>
+      <w:proofErr w:type="gramStart"/>
+      <w:r>
+        <w:t>удалить</w:t>
+      </w:r>
+      <w:bookmarkStart w:id="0" w:name="_GoBack"/>
+      <w:bookmarkEnd w:id="0"/>
+      <w:proofErr w:type="gramEnd"/>
+      <w:r>
+        <w:t xml:space="preserve"> только если на него не ссылается ни один другой объект</w:t>
       </w:r>
     </w:p>
     <w:p>
@@ -705,7 +726,15 @@
     </w:p>
     <w:p>
       <w:r>
-        <w:t>Редактирование и удаление значений из глобальных справочников возможно только если на них нет ссылок.</w:t>
+        <w:t xml:space="preserve">Редактирование и удаление значений из глобальных справочников </w:t>
+      </w:r>
+      <w:proofErr w:type="gramStart"/>
+      <w:r>
+        <w:t>возможно</w:t>
+      </w:r>
+      <w:proofErr w:type="gramEnd"/>
+      <w:r>
+        <w:t xml:space="preserve"> только если на них нет ссылок.</w:t>
       </w:r>
     </w:p>
     <w:p>
@@ -756,11 +785,19 @@
       <w:r>
         <w:t>Словоформа (</w:t>
       </w:r>
+      <w:proofErr w:type="spellStart"/>
       <w:r>
         <w:rPr>
           <w:lang w:val="en-US"/>
         </w:rPr>
-        <w:t>WordForm)</w:t>
+        <w:t>WordForm</w:t>
+      </w:r>
+      <w:proofErr w:type="spellEnd"/>
+      <w:r>
+        <w:rPr>
+          <w:lang w:val="en-US"/>
+        </w:rPr>
+        <w:t>)</w:t>
       </w:r>
     </w:p>
     <w:p>
@@ -774,11 +811,19 @@
       <w:r>
         <w:t>Запись об изменении (</w:t>
       </w:r>
+      <w:proofErr w:type="spellStart"/>
       <w:r>
         <w:rPr>
           <w:lang w:val="en-US"/>
         </w:rPr>
-        <w:t>DictChange)</w:t>
+        <w:t>DictChange</w:t>
+      </w:r>
+      <w:proofErr w:type="spellEnd"/>
+      <w:r>
+        <w:rPr>
+          <w:lang w:val="en-US"/>
+        </w:rPr>
+        <w:t>)</w:t>
       </w:r>
     </w:p>
     <w:p>
@@ -826,12 +871,14 @@
       <w:r>
         <w:t>(</w:t>
       </w:r>
+      <w:proofErr w:type="spellStart"/>
       <w:r>
         <w:rPr>
           <w:lang w:val="en-US"/>
         </w:rPr>
         <w:t>WordForm</w:t>
       </w:r>
+      <w:proofErr w:type="spellEnd"/>
       <w:r>
         <w:t>.</w:t>
       </w:r>
@@ -872,8 +919,13 @@
         <w:t>category</w:t>
       </w:r>
       <w:r>
-        <w:t>_id</w:t>
-      </w:r>
+        <w:t>_</w:t>
+      </w:r>
+      <w:proofErr w:type="spellStart"/>
+      <w:r>
+        <w:t>id</w:t>
+      </w:r>
+      <w:proofErr w:type="spellEnd"/>
       <w:r>
         <w:t>) определяется лексема</w:t>
       </w:r>
@@ -1086,6 +1138,7 @@
                   <w:lang w:val="en-US"/>
                 </w:rPr>
               </w:pPr>
+              <w:proofErr w:type="spellStart"/>
               <w:r>
                 <w:rPr>
                   <w:b/>
@@ -1094,6 +1147,7 @@
                 </w:rPr>
                 <w:t>QuaS</w:t>
               </w:r>
+              <w:proofErr w:type="spellEnd"/>
             </w:p>
           </w:sdtContent>
         </w:sdt>
@@ -1123,6 +1177,7 @@
                   <w:sz w:val="22"/>
                 </w:rPr>
               </w:pPr>
+              <w:proofErr w:type="spellStart"/>
               <w:r>
                 <w:rPr>
                   <w:b/>
@@ -1130,6 +1185,7 @@
                 </w:rPr>
                 <w:t>WordControl</w:t>
               </w:r>
+              <w:proofErr w:type="spellEnd"/>
             </w:p>
           </w:sdtContent>
         </w:sdt>
@@ -1165,7 +1221,7 @@
             <w:rPr>
               <w:noProof/>
             </w:rPr>
-            <w:t>2014-01-06</w:t>
+            <w:t>2014-01-07</w:t>
           </w:r>
           <w:r>
             <w:fldChar w:fldCharType="end"/>
@@ -1197,7 +1253,7 @@
             <w:rPr>
               <w:noProof/>
             </w:rPr>
-            <w:t>3</w:t>
+            <w:t>2</w:t>
           </w:r>
           <w:r>
             <w:fldChar w:fldCharType="end"/>
@@ -1205,27 +1261,14 @@
           <w:r>
             <w:t xml:space="preserve"> (</w:t>
           </w:r>
-          <w:r>
-            <w:fldChar w:fldCharType="begin"/>
-          </w:r>
-          <w:r>
-            <w:instrText xml:space="preserve"> NUMPAGES   \* MERGEFORMAT </w:instrText>
-          </w:r>
-          <w:r>
-            <w:fldChar w:fldCharType="separate"/>
-          </w:r>
-          <w:r>
-            <w:rPr>
-              <w:noProof/>
-            </w:rPr>
-            <w:t>3</w:t>
-          </w:r>
-          <w:r>
-            <w:rPr>
-              <w:noProof/>
-            </w:rPr>
-            <w:fldChar w:fldCharType="end"/>
-          </w:r>
+          <w:fldSimple w:instr=" NUMPAGES   \* MERGEFORMAT ">
+            <w:r>
+              <w:rPr>
+                <w:noProof/>
+              </w:rPr>
+              <w:t>3</w:t>
+            </w:r>
+          </w:fldSimple>
           <w:r>
             <w:t>)</w:t>
           </w:r>
@@ -1292,6 +1335,7 @@
                   <w:lang w:val="en-US"/>
                 </w:rPr>
               </w:pPr>
+              <w:proofErr w:type="spellStart"/>
               <w:r>
                 <w:rPr>
                   <w:b/>
@@ -1300,6 +1344,7 @@
                 </w:rPr>
                 <w:t>QuaS</w:t>
               </w:r>
+              <w:proofErr w:type="spellEnd"/>
             </w:p>
           </w:sdtContent>
         </w:sdt>
@@ -1329,12 +1374,14 @@
                   <w:sz w:val="22"/>
                 </w:rPr>
               </w:pPr>
+              <w:proofErr w:type="spellStart"/>
               <w:r>
                 <w:rPr>
                   <w:b/>
                 </w:rPr>
                 <w:t>WordControl</w:t>
               </w:r>
+              <w:proofErr w:type="spellEnd"/>
             </w:p>
           </w:sdtContent>
         </w:sdt>
@@ -1370,7 +1417,7 @@
             <w:rPr>
               <w:noProof/>
             </w:rPr>
-            <w:t>2014-01-06</w:t>
+            <w:t>2014-01-07</w:t>
           </w:r>
           <w:r>
             <w:fldChar w:fldCharType="end"/>
@@ -1410,14 +1457,27 @@
           <w:r>
             <w:t xml:space="preserve"> (</w:t>
           </w:r>
-          <w:fldSimple w:instr=" NUMPAGES   \* MERGEFORMAT ">
-            <w:r>
-              <w:rPr>
-                <w:noProof/>
-              </w:rPr>
-              <w:t>3</w:t>
-            </w:r>
-          </w:fldSimple>
+          <w:r>
+            <w:fldChar w:fldCharType="begin"/>
+          </w:r>
+          <w:r>
+            <w:instrText xml:space="preserve"> NUMPAGES   \* MERGEFORMAT </w:instrText>
+          </w:r>
+          <w:r>
+            <w:fldChar w:fldCharType="separate"/>
+          </w:r>
+          <w:r>
+            <w:rPr>
+              <w:noProof/>
+            </w:rPr>
+            <w:t>3</w:t>
+          </w:r>
+          <w:r>
+            <w:rPr>
+              <w:noProof/>
+            </w:rPr>
+            <w:fldChar w:fldCharType="end"/>
+          </w:r>
           <w:r>
             <w:t>)</w:t>
           </w:r>
@@ -1705,9 +1765,35 @@
                 <w:pStyle w:val="ab"/>
                 <w:jc w:val="right"/>
               </w:pPr>
+              <w:proofErr w:type="spellStart"/>
               <w:r>
-                <w:t>WordControl Use Cases</w:t>
+                <w:t>WordControl</w:t>
               </w:r>
+              <w:proofErr w:type="spellEnd"/>
+              <w:r>
+                <w:t xml:space="preserve"> </w:t>
+              </w:r>
+              <w:proofErr w:type="spellStart"/>
+              <w:r>
+                <w:t>Use</w:t>
+              </w:r>
+              <w:proofErr w:type="spellEnd"/>
+              <w:r>
+                <w:t xml:space="preserve"> </w:t>
+              </w:r>
+              <w:proofErr w:type="spellStart"/>
+              <w:r>
+                <w:t>Cases</w:t>
+              </w:r>
+              <w:proofErr w:type="spellEnd"/>
+              <w:r>
+                <w:t xml:space="preserve"> </w:t>
+              </w:r>
+              <w:proofErr w:type="spellStart"/>
+              <w:r>
+                <w:t>Specification</w:t>
+              </w:r>
+              <w:proofErr w:type="spellEnd"/>
             </w:p>
           </w:tc>
         </w:sdtContent>
@@ -1742,14 +1828,25 @@
         <w:pPr>
           <w:pStyle w:val="afd"/>
         </w:pPr>
+        <w:proofErr w:type="spellStart"/>
         <w:r>
-          <w:t xml:space="preserve">WordControl </w:t>
+          <w:t>WordControl</w:t>
+        </w:r>
+        <w:proofErr w:type="spellEnd"/>
+        <w:r>
+          <w:t xml:space="preserve"> </w:t>
         </w:r>
         <w:r>
           <w:rPr>
             <w:lang w:val="en-US"/>
           </w:rPr>
           <w:t>Use Cases</w:t>
+        </w:r>
+        <w:r>
+          <w:rPr>
+            <w:lang w:val="en-US"/>
+          </w:rPr>
+          <w:t xml:space="preserve"> Specification</w:t>
         </w:r>
       </w:p>
     </w:sdtContent>
@@ -1774,12 +1871,28 @@
       </w:sdtPr>
       <w:sdtEndPr/>
       <w:sdtContent>
+        <w:proofErr w:type="spellStart"/>
         <w:r>
           <w:rPr>
             <w:i/>
           </w:rPr>
-          <w:t>Kirill Grušetskij</w:t>
+          <w:t>Kirill</w:t>
         </w:r>
+        <w:proofErr w:type="spellEnd"/>
+        <w:r>
+          <w:rPr>
+            <w:i/>
+          </w:rPr>
+          <w:t xml:space="preserve"> </w:t>
+        </w:r>
+        <w:proofErr w:type="spellStart"/>
+        <w:r>
+          <w:rPr>
+            <w:i/>
+          </w:rPr>
+          <w:t>Grušetskij</w:t>
+        </w:r>
+        <w:proofErr w:type="spellEnd"/>
       </w:sdtContent>
     </w:sdt>
   </w:p>
@@ -5735,11 +5848,10 @@
   </w:font>
   <w:font w:name="Tahoma">
     <w:panose1 w:val="020B0604030504040204"/>
-    <w:charset w:val="00"/>
+    <w:charset w:val="CC"/>
     <w:family w:val="swiss"/>
-    <w:notTrueType/>
     <w:pitch w:val="variable"/>
-    <w:sig w:usb0="00000003" w:usb1="00000000" w:usb2="00000000" w:usb3="00000000" w:csb0="00000001" w:csb1="00000000"/>
+    <w:sig w:usb0="E1002EFF" w:usb1="C000605B" w:usb2="00000029" w:usb3="00000000" w:csb0="000101FF" w:csb1="00000000"/>
   </w:font>
 </w:fonts>
 </file>
@@ -5761,6 +5873,7 @@
     <w:rsid w:val="0005670A"/>
     <w:rsid w:val="00302A18"/>
     <w:rsid w:val="00903412"/>
+    <w:rsid w:val="00B831A6"/>
     <w:rsid w:val="00C843D9"/>
     <w:rsid w:val="00F45589"/>
   </w:rsids>
@@ -6505,7 +6618,7 @@
 </file>
 
 <file path=customXml/itemProps1.xml><?xml version="1.0" encoding="utf-8"?>
-<ds:datastoreItem xmlns:ds="http://schemas.openxmlformats.org/officeDocument/2006/customXml" ds:itemID="{79113C12-99BA-4105-9E83-CF3D21D9703D}">
+<ds:datastoreItem xmlns:ds="http://schemas.openxmlformats.org/officeDocument/2006/customXml" ds:itemID="{47712DE8-DADE-46DF-9A82-51B2BFD58E86}">
   <ds:schemaRefs>
     <ds:schemaRef ds:uri="http://schemas.openxmlformats.org/officeDocument/2006/bibliography"/>
   </ds:schemaRefs>

</xml_diff>

<commit_message>
Sandbox reverted a bit UC updated. A move to Issues begun.
</commit_message>
<xml_diff>
--- a/docs/1WordControlUC.docx
+++ b/docs/1WordControlUC.docx
@@ -16,49 +16,103 @@
     <w:p>
       <w:pPr>
         <w:pStyle w:val="2"/>
+      </w:pPr>
+      <w:r>
         <w:rPr>
           <w:lang w:val="en-US"/>
         </w:rPr>
+        <w:t xml:space="preserve">UC1 </w:t>
+      </w:r>
+      <w:r>
+        <w:t>Редактирование словарных данных</w:t>
+      </w:r>
+    </w:p>
+    <w:p>
+      <w:r>
+        <w:t>Войти в систему</w:t>
+      </w:r>
+    </w:p>
+    <w:p>
+      <w:r>
+        <w:t>Выполнить одну из операций.</w:t>
+      </w:r>
+      <w:bookmarkStart w:id="0" w:name="_GoBack"/>
+      <w:bookmarkEnd w:id="0"/>
+    </w:p>
+    <w:p>
+      <w:r>
+        <w:t>После выполнения операции должно появляться сообщение с результатом выполнения операции</w:t>
+      </w:r>
+      <w:r>
+        <w:rPr>
+          <w:lang w:val="et-EE"/>
+        </w:rPr>
+        <w:t xml:space="preserve"> (F</w:t>
+      </w:r>
+      <w:r>
+        <w:t>6</w:t>
+      </w:r>
+      <w:r>
+        <w:rPr>
+          <w:lang w:val="et-EE"/>
+        </w:rPr>
+        <w:t>)</w:t>
+      </w:r>
+      <w:r>
+        <w:t>.</w:t>
+      </w:r>
+    </w:p>
+    <w:p>
+      <w:pPr>
+        <w:pStyle w:val="3"/>
       </w:pPr>
       <w:r>
         <w:rPr>
           <w:lang w:val="en-US"/>
         </w:rPr>
-        <w:t xml:space="preserve">UC1 </w:t>
-      </w:r>
-      <w:r>
-        <w:t>Редактирование словарных данных</w:t>
-      </w:r>
-    </w:p>
-    <w:p>
-      <w:pPr>
-        <w:pStyle w:val="3"/>
-      </w:pPr>
+        <w:t>UC</w:t>
+      </w:r>
+      <w:r>
+        <w:t>1</w:t>
+      </w:r>
       <w:r>
         <w:rPr>
           <w:lang w:val="en-US"/>
         </w:rPr>
-        <w:t>UC</w:t>
-      </w:r>
-      <w:r>
-        <w:t>1</w:t>
+        <w:t>A</w:t>
+      </w:r>
+      <w:r>
+        <w:t xml:space="preserve"> </w:t>
+      </w:r>
+      <w:r>
+        <w:t>Добавление нового слова</w:t>
+      </w:r>
+    </w:p>
+    <w:p>
+      <w:r>
+        <w:t>Показать форму поиска лексемы по словоформе и кнопку создания нового слова. Выполнить поиск лексемы (</w:t>
       </w:r>
       <w:r>
         <w:rPr>
           <w:lang w:val="en-US"/>
         </w:rPr>
-        <w:t>A</w:t>
-      </w:r>
-      <w:r>
-        <w:t xml:space="preserve"> </w:t>
-      </w:r>
-      <w:r>
-        <w:t>Добавление нового слова</w:t>
-      </w:r>
-    </w:p>
-    <w:p>
-      <w:r>
-        <w:t>Показать форму поиска лексемы по словоформе и кнопку создания нового слова. Выполнить поиск лексемы (</w:t>
+        <w:t>F</w:t>
+      </w:r>
+      <w:r>
+        <w:t>2)</w:t>
+      </w:r>
+      <w:r>
+        <w:t xml:space="preserve"> или выбрать ввод нового слова.</w:t>
+      </w:r>
+    </w:p>
+    <w:p>
+      <w:r>
+        <w:t>После поиска позволить выбрать существующую лексему для добавления к ней словоформы или ввод нового слова.</w:t>
+      </w:r>
+    </w:p>
+    <w:p>
+      <w:r>
+        <w:t>Показать форму добавления словоформы и создать словоформу и лексему (для нового слова) (</w:t>
       </w:r>
       <w:r>
         <w:rPr>
@@ -67,53 +121,7 @@
         <w:t>F</w:t>
       </w:r>
       <w:r>
-        <w:t>2)</w:t>
-      </w:r>
-      <w:r>
-        <w:t xml:space="preserve"> или выбрать ввод нового слова.</w:t>
-      </w:r>
-    </w:p>
-    <w:p>
-      <w:r>
-        <w:t>После поиска позволить выбрать существующую лексему для добавления к ней словоформы или ввод нового слова.</w:t>
-      </w:r>
-    </w:p>
-    <w:p>
-      <w:r>
-        <w:t>Показать форму добавления словоформы и создать словоформу и лексему (для нового слова) (</w:t>
-      </w:r>
-      <w:r>
-        <w:rPr>
-          <w:lang w:val="en-US"/>
-        </w:rPr>
-        <w:t>F</w:t>
-      </w:r>
-      <w:r>
         <w:t>1)</w:t>
-      </w:r>
-      <w:r>
-        <w:t>.</w:t>
-      </w:r>
-    </w:p>
-    <w:p>
-      <w:r>
-        <w:t>При заполнении формы, должны учитываться зависимости полей.</w:t>
-      </w:r>
-    </w:p>
-    <w:p>
-      <w:r>
-        <w:t>Если не создалось новое слово, новая лексема также не должна быть создана.</w:t>
-      </w:r>
-    </w:p>
-    <w:p>
-      <w:r>
-        <w:t>После выполнения операции должно появляться сообщение с результатом выполнения операции</w:t>
-      </w:r>
-      <w:r>
-        <w:rPr>
-          <w:lang w:val="et-EE"/>
-        </w:rPr>
-        <w:t xml:space="preserve"> (F*)</w:t>
       </w:r>
       <w:r>
         <w:t>.</w:t>
@@ -360,7 +368,25 @@
         <w:pStyle w:val="2"/>
       </w:pPr>
       <w:r>
-        <w:t>Просмотр данных</w:t>
+        <w:rPr>
+          <w:lang w:val="en-US"/>
+        </w:rPr>
+        <w:t xml:space="preserve">UC2 </w:t>
+      </w:r>
+      <w:r>
+        <w:t>Просмотр</w:t>
+      </w:r>
+      <w:r>
+        <w:rPr>
+          <w:lang w:val="en-US"/>
+        </w:rPr>
+        <w:t xml:space="preserve"> </w:t>
+      </w:r>
+      <w:r>
+        <w:t>словарных</w:t>
+      </w:r>
+      <w:r>
+        <w:t xml:space="preserve"> данных</w:t>
       </w:r>
     </w:p>
     <w:p>
@@ -374,6 +400,15 @@
         <w:t>UC</w:t>
       </w:r>
       <w:r>
+        <w:t>2</w:t>
+      </w:r>
+      <w:r>
+        <w:rPr>
+          <w:lang w:val="en-US"/>
+        </w:rPr>
+        <w:t>A</w:t>
+      </w:r>
+      <w:r>
         <w:t xml:space="preserve"> </w:t>
       </w:r>
       <w:r>
@@ -426,7 +461,19 @@
         <w:rPr>
           <w:lang w:val="en-US"/>
         </w:rPr>
-        <w:t xml:space="preserve">UC </w:t>
+        <w:t>UC</w:t>
+      </w:r>
+      <w:r>
+        <w:rPr>
+          <w:lang w:val="en-US"/>
+        </w:rPr>
+        <w:t>2B</w:t>
+      </w:r>
+      <w:r>
+        <w:rPr>
+          <w:lang w:val="en-US"/>
+        </w:rPr>
+        <w:t xml:space="preserve"> </w:t>
       </w:r>
       <w:r>
         <w:t>Отображение перевода</w:t>
@@ -495,17 +542,7 @@
     </w:p>
     <w:p>
       <w:r>
-        <w:t xml:space="preserve">Значение любого из нижеперечисленных справочников можно </w:t>
-      </w:r>
-      <w:proofErr w:type="gramStart"/>
-      <w:r>
-        <w:t>удалить</w:t>
-      </w:r>
-      <w:bookmarkStart w:id="0" w:name="_GoBack"/>
-      <w:bookmarkEnd w:id="0"/>
-      <w:proofErr w:type="gramEnd"/>
-      <w:r>
-        <w:t xml:space="preserve"> только если на него не ссылается ни один другой объект</w:t>
+        <w:t>Значение любого из нижеперечисленных справочников можно удалить только если на него не ссылается ни один другой объект</w:t>
       </w:r>
     </w:p>
     <w:p>
@@ -726,15 +763,7 @@
     </w:p>
     <w:p>
       <w:r>
-        <w:t xml:space="preserve">Редактирование и удаление значений из глобальных справочников </w:t>
-      </w:r>
-      <w:proofErr w:type="gramStart"/>
-      <w:r>
-        <w:t>возможно</w:t>
-      </w:r>
-      <w:proofErr w:type="gramEnd"/>
-      <w:r>
-        <w:t xml:space="preserve"> только если на них нет ссылок.</w:t>
+        <w:t>Редактирование и удаление значений из глобальных справочников возможно только если на них нет ссылок.</w:t>
       </w:r>
     </w:p>
     <w:p>
@@ -785,19 +814,11 @@
       <w:r>
         <w:t>Словоформа (</w:t>
       </w:r>
-      <w:proofErr w:type="spellStart"/>
       <w:r>
         <w:rPr>
           <w:lang w:val="en-US"/>
         </w:rPr>
-        <w:t>WordForm</w:t>
-      </w:r>
-      <w:proofErr w:type="spellEnd"/>
-      <w:r>
-        <w:rPr>
-          <w:lang w:val="en-US"/>
-        </w:rPr>
-        <w:t>)</w:t>
+        <w:t>WordForm)</w:t>
       </w:r>
     </w:p>
     <w:p>
@@ -811,19 +832,11 @@
       <w:r>
         <w:t>Запись об изменении (</w:t>
       </w:r>
-      <w:proofErr w:type="spellStart"/>
       <w:r>
         <w:rPr>
           <w:lang w:val="en-US"/>
         </w:rPr>
-        <w:t>DictChange</w:t>
-      </w:r>
-      <w:proofErr w:type="spellEnd"/>
-      <w:r>
-        <w:rPr>
-          <w:lang w:val="en-US"/>
-        </w:rPr>
-        <w:t>)</w:t>
+        <w:t>DictChange)</w:t>
       </w:r>
     </w:p>
     <w:p>
@@ -852,13 +865,31 @@
     </w:p>
     <w:p>
       <w:pPr>
+        <w:rPr>
+          <w:lang w:val="en-US"/>
+        </w:rPr>
+      </w:pPr>
+      <w:r>
+        <w:t>При заполнении формы, должны учитываться зависимости полей.</w:t>
+      </w:r>
+    </w:p>
+    <w:p>
+      <w:r>
+        <w:t>Если не создалось новое слово, новая лексема также не должна быть создана.</w:t>
+      </w:r>
+    </w:p>
+    <w:p>
+      <w:pPr>
         <w:pStyle w:val="2"/>
       </w:pPr>
       <w:r>
         <w:rPr>
           <w:lang w:val="en-US"/>
         </w:rPr>
-        <w:t xml:space="preserve">F2 </w:t>
+        <w:t>F</w:t>
+      </w:r>
+      <w:r>
+        <w:t xml:space="preserve">2 </w:t>
       </w:r>
       <w:r>
         <w:t>Поиск лексемы</w:t>
@@ -871,14 +902,12 @@
       <w:r>
         <w:t>(</w:t>
       </w:r>
-      <w:proofErr w:type="spellStart"/>
       <w:r>
         <w:rPr>
           <w:lang w:val="en-US"/>
         </w:rPr>
         <w:t>WordForm</w:t>
       </w:r>
-      <w:proofErr w:type="spellEnd"/>
       <w:r>
         <w:t>.</w:t>
       </w:r>
@@ -919,104 +948,71 @@
         <w:t>category</w:t>
       </w:r>
       <w:r>
-        <w:t>_</w:t>
-      </w:r>
-      <w:proofErr w:type="spellStart"/>
-      <w:r>
+        <w:t>_id</w:t>
+      </w:r>
+      <w:r>
+        <w:t>) определяется лексема</w:t>
+      </w:r>
+      <w:r>
+        <w:t xml:space="preserve"> (</w:t>
+      </w:r>
+      <w:r>
+        <w:rPr>
+          <w:lang w:val="en-US"/>
+        </w:rPr>
+        <w:t>Lexeme</w:t>
+      </w:r>
+      <w:r>
+        <w:t>.</w:t>
+      </w:r>
+      <w:r>
+        <w:rPr>
+          <w:lang w:val="en-US"/>
+        </w:rPr>
         <w:t>id</w:t>
       </w:r>
-      <w:proofErr w:type="spellEnd"/>
-      <w:r>
-        <w:t>) определяется лексема</w:t>
-      </w:r>
-      <w:r>
-        <w:t xml:space="preserve"> (</w:t>
-      </w:r>
+      <w:r>
+        <w:t>)</w:t>
+      </w:r>
+      <w:r>
+        <w:t>.</w:t>
+      </w:r>
+    </w:p>
+    <w:p>
+      <w:pPr>
+        <w:pStyle w:val="2"/>
+      </w:pPr>
       <w:r>
         <w:rPr>
           <w:lang w:val="en-US"/>
         </w:rPr>
-        <w:t>Lexeme</w:t>
+        <w:t>F</w:t>
+      </w:r>
+      <w:r>
+        <w:t>3</w:t>
+      </w:r>
+      <w:r>
+        <w:rPr>
+          <w:lang w:val="en-US"/>
+        </w:rPr>
+        <w:t xml:space="preserve"> </w:t>
+      </w:r>
+      <w:r>
+        <w:t>Добавление перевода</w:t>
+      </w:r>
+    </w:p>
+    <w:p>
+      <w:r>
+        <w:t xml:space="preserve">Указать лексему 1 и лексему 2. И прочее необходимое. Создать </w:t>
+      </w:r>
+      <w:r>
+        <w:rPr>
+          <w:lang w:val="en-US"/>
+        </w:rPr>
+        <w:t>Translation</w:t>
       </w:r>
       <w:r>
         <w:t>.</w:t>
-      </w:r>
-      <w:r>
-        <w:rPr>
-          <w:lang w:val="en-US"/>
-        </w:rPr>
-        <w:t>id</w:t>
-      </w:r>
-      <w:r>
-        <w:t>)</w:t>
-      </w:r>
-      <w:r>
-        <w:t>.</w:t>
-      </w:r>
-    </w:p>
-    <w:p>
-      <w:pPr>
-        <w:pStyle w:val="2"/>
-      </w:pPr>
-      <w:r>
-        <w:rPr>
-          <w:lang w:val="en-US"/>
-        </w:rPr>
-        <w:t>F</w:t>
-      </w:r>
-      <w:r>
-        <w:t>3</w:t>
-      </w:r>
-      <w:r>
-        <w:rPr>
-          <w:lang w:val="en-US"/>
-        </w:rPr>
-        <w:t xml:space="preserve"> </w:t>
-      </w:r>
-      <w:r>
-        <w:t>Добавление перевода</w:t>
-      </w:r>
-    </w:p>
-    <w:p>
-      <w:r>
-        <w:t xml:space="preserve">Указать лексему 1 и лексему 2. И прочее необходимое. Создать </w:t>
-      </w:r>
-      <w:r>
-        <w:rPr>
-          <w:lang w:val="en-US"/>
-        </w:rPr>
-        <w:t>Translation</w:t>
-      </w:r>
-      <w:r>
-        <w:t>.</w:t>
-      </w:r>
-    </w:p>
-    <w:p>
-      <w:pPr>
-        <w:pStyle w:val="2"/>
-      </w:pPr>
-      <w:r>
-        <w:rPr>
-          <w:lang w:val="en-US"/>
-        </w:rPr>
-        <w:t>F</w:t>
-      </w:r>
-      <w:r>
-        <w:t>4</w:t>
-      </w:r>
-      <w:r>
-        <w:rPr>
-          <w:lang w:val="en-US"/>
-        </w:rPr>
-        <w:t xml:space="preserve"> </w:t>
-      </w:r>
-      <w:r>
-        <w:t>Поиск словоформ лексемы</w:t>
-      </w:r>
-    </w:p>
-    <w:p>
-      <w:r>
-        <w:t>Указать лексему 1, найти все связанные словоформы.</w:t>
       </w:r>
     </w:p>
     <w:p>
@@ -1031,10 +1027,43 @@
         <w:t>F</w:t>
       </w:r>
       <w:r>
+        <w:t>4</w:t>
+      </w:r>
+      <w:r>
+        <w:rPr>
+          <w:lang w:val="en-US"/>
+        </w:rPr>
+        <w:t xml:space="preserve"> </w:t>
+      </w:r>
+      <w:r>
+        <w:t>Поиск словоформ лексемы</w:t>
+      </w:r>
+    </w:p>
+    <w:p>
+      <w:r>
+        <w:t>Указать лексему 1, найти все связанные словоформы.</w:t>
+      </w:r>
+    </w:p>
+    <w:p>
+      <w:pPr>
+        <w:pStyle w:val="2"/>
+      </w:pPr>
+      <w:r>
+        <w:rPr>
+          <w:lang w:val="en-US"/>
+        </w:rPr>
+        <w:t>F</w:t>
+      </w:r>
+      <w:r>
         <w:t>5 Поиск перевода лексемы</w:t>
       </w:r>
     </w:p>
     <w:p>
+      <w:pPr>
+        <w:rPr>
+          <w:lang w:val="en-US"/>
+        </w:rPr>
+      </w:pPr>
       <w:r>
         <w:t xml:space="preserve">Указать лексему 1, найти все связанные через </w:t>
       </w:r>
@@ -1051,6 +1080,21 @@
         <w:t>лексемы.</w:t>
       </w:r>
     </w:p>
+    <w:p>
+      <w:pPr>
+        <w:pStyle w:val="2"/>
+      </w:pPr>
+      <w:r>
+        <w:rPr>
+          <w:lang w:val="en-US"/>
+        </w:rPr>
+        <w:t xml:space="preserve">F6 </w:t>
+      </w:r>
+      <w:r>
+        <w:t>Отображение результата выполнения операции</w:t>
+      </w:r>
+    </w:p>
+    <w:p/>
     <w:sectPr>
       <w:headerReference w:type="default" r:id="rId9"/>
       <w:footerReference w:type="default" r:id="rId10"/>
@@ -1138,7 +1182,6 @@
                   <w:lang w:val="en-US"/>
                 </w:rPr>
               </w:pPr>
-              <w:proofErr w:type="spellStart"/>
               <w:r>
                 <w:rPr>
                   <w:b/>
@@ -1147,7 +1190,6 @@
                 </w:rPr>
                 <w:t>QuaS</w:t>
               </w:r>
-              <w:proofErr w:type="spellEnd"/>
             </w:p>
           </w:sdtContent>
         </w:sdt>
@@ -1177,7 +1219,6 @@
                   <w:sz w:val="22"/>
                 </w:rPr>
               </w:pPr>
-              <w:proofErr w:type="spellStart"/>
               <w:r>
                 <w:rPr>
                   <w:b/>
@@ -1185,7 +1226,6 @@
                 </w:rPr>
                 <w:t>WordControl</w:t>
               </w:r>
-              <w:proofErr w:type="spellEnd"/>
             </w:p>
           </w:sdtContent>
         </w:sdt>
@@ -1221,7 +1261,7 @@
             <w:rPr>
               <w:noProof/>
             </w:rPr>
-            <w:t>2014-01-07</w:t>
+            <w:t>2014-01-10</w:t>
           </w:r>
           <w:r>
             <w:fldChar w:fldCharType="end"/>
@@ -1261,14 +1301,27 @@
           <w:r>
             <w:t xml:space="preserve"> (</w:t>
           </w:r>
-          <w:fldSimple w:instr=" NUMPAGES   \* MERGEFORMAT ">
-            <w:r>
-              <w:rPr>
-                <w:noProof/>
-              </w:rPr>
-              <w:t>3</w:t>
-            </w:r>
-          </w:fldSimple>
+          <w:r>
+            <w:fldChar w:fldCharType="begin"/>
+          </w:r>
+          <w:r>
+            <w:instrText xml:space="preserve"> NUMPAGES   \* MERGEFORMAT </w:instrText>
+          </w:r>
+          <w:r>
+            <w:fldChar w:fldCharType="separate"/>
+          </w:r>
+          <w:r>
+            <w:rPr>
+              <w:noProof/>
+            </w:rPr>
+            <w:t>3</w:t>
+          </w:r>
+          <w:r>
+            <w:rPr>
+              <w:noProof/>
+            </w:rPr>
+            <w:fldChar w:fldCharType="end"/>
+          </w:r>
           <w:r>
             <w:t>)</w:t>
           </w:r>
@@ -1335,7 +1388,6 @@
                   <w:lang w:val="en-US"/>
                 </w:rPr>
               </w:pPr>
-              <w:proofErr w:type="spellStart"/>
               <w:r>
                 <w:rPr>
                   <w:b/>
@@ -1344,7 +1396,6 @@
                 </w:rPr>
                 <w:t>QuaS</w:t>
               </w:r>
-              <w:proofErr w:type="spellEnd"/>
             </w:p>
           </w:sdtContent>
         </w:sdt>
@@ -1374,14 +1425,12 @@
                   <w:sz w:val="22"/>
                 </w:rPr>
               </w:pPr>
-              <w:proofErr w:type="spellStart"/>
               <w:r>
                 <w:rPr>
                   <w:b/>
                 </w:rPr>
                 <w:t>WordControl</w:t>
               </w:r>
-              <w:proofErr w:type="spellEnd"/>
             </w:p>
           </w:sdtContent>
         </w:sdt>
@@ -1417,7 +1466,7 @@
             <w:rPr>
               <w:noProof/>
             </w:rPr>
-            <w:t>2014-01-07</w:t>
+            <w:t>2014-01-10</w:t>
           </w:r>
           <w:r>
             <w:fldChar w:fldCharType="end"/>
@@ -1457,27 +1506,14 @@
           <w:r>
             <w:t xml:space="preserve"> (</w:t>
           </w:r>
-          <w:r>
-            <w:fldChar w:fldCharType="begin"/>
-          </w:r>
-          <w:r>
-            <w:instrText xml:space="preserve"> NUMPAGES   \* MERGEFORMAT </w:instrText>
-          </w:r>
-          <w:r>
-            <w:fldChar w:fldCharType="separate"/>
-          </w:r>
-          <w:r>
-            <w:rPr>
-              <w:noProof/>
-            </w:rPr>
-            <w:t>3</w:t>
-          </w:r>
-          <w:r>
-            <w:rPr>
-              <w:noProof/>
-            </w:rPr>
-            <w:fldChar w:fldCharType="end"/>
-          </w:r>
+          <w:fldSimple w:instr=" NUMPAGES   \* MERGEFORMAT ">
+            <w:r>
+              <w:rPr>
+                <w:noProof/>
+              </w:rPr>
+              <w:t>3</w:t>
+            </w:r>
+          </w:fldSimple>
           <w:r>
             <w:t>)</w:t>
           </w:r>
@@ -1765,35 +1801,9 @@
                 <w:pStyle w:val="ab"/>
                 <w:jc w:val="right"/>
               </w:pPr>
-              <w:proofErr w:type="spellStart"/>
               <w:r>
-                <w:t>WordControl</w:t>
+                <w:t>WordControl Use Cases Specification</w:t>
               </w:r>
-              <w:proofErr w:type="spellEnd"/>
-              <w:r>
-                <w:t xml:space="preserve"> </w:t>
-              </w:r>
-              <w:proofErr w:type="spellStart"/>
-              <w:r>
-                <w:t>Use</w:t>
-              </w:r>
-              <w:proofErr w:type="spellEnd"/>
-              <w:r>
-                <w:t xml:space="preserve"> </w:t>
-              </w:r>
-              <w:proofErr w:type="spellStart"/>
-              <w:r>
-                <w:t>Cases</w:t>
-              </w:r>
-              <w:proofErr w:type="spellEnd"/>
-              <w:r>
-                <w:t xml:space="preserve"> </w:t>
-              </w:r>
-              <w:proofErr w:type="spellStart"/>
-              <w:r>
-                <w:t>Specification</w:t>
-              </w:r>
-              <w:proofErr w:type="spellEnd"/>
             </w:p>
           </w:tc>
         </w:sdtContent>
@@ -1816,6 +1826,9 @@
 <w:hdr xmlns:wpc="http://schemas.microsoft.com/office/word/2010/wordprocessingCanvas" xmlns:mc="http://schemas.openxmlformats.org/markup-compatibility/2006" xmlns:o="urn:schemas-microsoft-com:office:office" xmlns:r="http://schemas.openxmlformats.org/officeDocument/2006/relationships" xmlns:m="http://schemas.openxmlformats.org/officeDocument/2006/math" xmlns:v="urn:schemas-microsoft-com:vml" xmlns:wp14="http://schemas.microsoft.com/office/word/2010/wordprocessingDrawing" xmlns:wp="http://schemas.openxmlformats.org/drawingml/2006/wordprocessingDrawing" xmlns:w10="urn:schemas-microsoft-com:office:word" xmlns:w="http://schemas.openxmlformats.org/wordprocessingml/2006/main" xmlns:w14="http://schemas.microsoft.com/office/word/2010/wordml" xmlns:wpg="http://schemas.microsoft.com/office/word/2010/wordprocessingGroup" xmlns:wpi="http://schemas.microsoft.com/office/word/2010/wordprocessingInk" xmlns:wne="http://schemas.microsoft.com/office/word/2006/wordml" xmlns:wps="http://schemas.microsoft.com/office/word/2010/wordprocessingShape" mc:Ignorable="w14 wp14">
   <w:sdt>
     <w:sdtPr>
+      <w:rPr>
+        <w:lang w:val="en-US"/>
+      </w:rPr>
       <w:alias w:val="Название"/>
       <w:tag w:val=""/>
       <w:id w:val="-1706161307"/>
@@ -1827,14 +1840,15 @@
       <w:p>
         <w:pPr>
           <w:pStyle w:val="afd"/>
+          <w:rPr>
+            <w:lang w:val="en-US"/>
+          </w:rPr>
         </w:pPr>
-        <w:proofErr w:type="spellStart"/>
         <w:r>
-          <w:t>WordControl</w:t>
-        </w:r>
-        <w:proofErr w:type="spellEnd"/>
-        <w:r>
-          <w:t xml:space="preserve"> </w:t>
+          <w:rPr>
+            <w:lang w:val="en-US"/>
+          </w:rPr>
+          <w:t xml:space="preserve">WordControl </w:t>
         </w:r>
         <w:r>
           <w:rPr>
@@ -1852,16 +1866,29 @@
     </w:sdtContent>
   </w:sdt>
   <w:p>
+    <w:pPr>
+      <w:rPr>
+        <w:lang w:val="en-US"/>
+      </w:rPr>
+    </w:pPr>
     <w:r>
       <w:rPr>
         <w:i/>
       </w:rPr>
-      <w:t xml:space="preserve">Автор: </w:t>
+      <w:t>Автор</w:t>
+    </w:r>
+    <w:r>
+      <w:rPr>
+        <w:i/>
+        <w:lang w:val="en-US"/>
+      </w:rPr>
+      <w:t xml:space="preserve">: </w:t>
     </w:r>
     <w:sdt>
       <w:sdtPr>
         <w:rPr>
           <w:i/>
+          <w:lang w:val="en-US"/>
         </w:rPr>
         <w:alias w:val="Автор"/>
         <w:tag w:val=""/>
@@ -1871,28 +1898,13 @@
       </w:sdtPr>
       <w:sdtEndPr/>
       <w:sdtContent>
-        <w:proofErr w:type="spellStart"/>
         <w:r>
           <w:rPr>
             <w:i/>
+            <w:lang w:val="en-US"/>
           </w:rPr>
-          <w:t>Kirill</w:t>
+          <w:t>Kirill Grušetskij</w:t>
         </w:r>
-        <w:proofErr w:type="spellEnd"/>
-        <w:r>
-          <w:rPr>
-            <w:i/>
-          </w:rPr>
-          <w:t xml:space="preserve"> </w:t>
-        </w:r>
-        <w:proofErr w:type="spellStart"/>
-        <w:r>
-          <w:rPr>
-            <w:i/>
-          </w:rPr>
-          <w:t>Grušetskij</w:t>
-        </w:r>
-        <w:proofErr w:type="spellEnd"/>
       </w:sdtContent>
     </w:sdt>
   </w:p>
@@ -5848,10 +5860,11 @@
   </w:font>
   <w:font w:name="Tahoma">
     <w:panose1 w:val="020B0604030504040204"/>
-    <w:charset w:val="CC"/>
+    <w:charset w:val="00"/>
     <w:family w:val="swiss"/>
+    <w:notTrueType/>
     <w:pitch w:val="variable"/>
-    <w:sig w:usb0="E1002EFF" w:usb1="C000605B" w:usb2="00000029" w:usb3="00000000" w:csb0="000101FF" w:csb1="00000000"/>
+    <w:sig w:usb0="00000003" w:usb1="00000000" w:usb2="00000000" w:usb3="00000000" w:csb0="00000001" w:csb1="00000000"/>
   </w:font>
 </w:fonts>
 </file>
@@ -5872,6 +5885,7 @@
     <w:rsidRoot w:val="0005670A"/>
     <w:rsid w:val="0005670A"/>
     <w:rsid w:val="00302A18"/>
+    <w:rsid w:val="006A03DE"/>
     <w:rsid w:val="00903412"/>
     <w:rsid w:val="00B831A6"/>
     <w:rsid w:val="00C843D9"/>
@@ -6618,7 +6632,7 @@
 </file>
 
 <file path=customXml/itemProps1.xml><?xml version="1.0" encoding="utf-8"?>
-<ds:datastoreItem xmlns:ds="http://schemas.openxmlformats.org/officeDocument/2006/customXml" ds:itemID="{47712DE8-DADE-46DF-9A82-51B2BFD58E86}">
+<ds:datastoreItem xmlns:ds="http://schemas.openxmlformats.org/officeDocument/2006/customXml" ds:itemID="{488BAF25-0DCC-4DAC-8650-349D6707E951}">
   <ds:schemaRefs>
     <ds:schemaRef ds:uri="http://schemas.openxmlformats.org/officeDocument/2006/bibliography"/>
   </ds:schemaRefs>

</xml_diff>

<commit_message>
Word addition refactor begun
</commit_message>
<xml_diff>
--- a/docs/1WordControlUC.docx
+++ b/docs/1WordControlUC.docx
@@ -16,115 +16,186 @@
     <w:p>
       <w:pPr>
         <w:pStyle w:val="2"/>
-      </w:pPr>
-      <w:r>
-        <w:rPr>
+        <w:rPr>
+          <w:strike/>
+        </w:rPr>
+      </w:pPr>
+      <w:r>
+        <w:rPr>
+          <w:strike/>
           <w:lang w:val="en-US"/>
         </w:rPr>
         <w:t xml:space="preserve">UC1 </w:t>
       </w:r>
       <w:r>
+        <w:rPr>
+          <w:strike/>
+        </w:rPr>
         <w:t>Редактирование словарных данных</w:t>
       </w:r>
     </w:p>
     <w:p>
-      <w:r>
+      <w:pPr>
+        <w:rPr>
+          <w:strike/>
+        </w:rPr>
+      </w:pPr>
+      <w:r>
+        <w:rPr>
+          <w:strike/>
+        </w:rPr>
         <w:t>Войти в систему</w:t>
       </w:r>
     </w:p>
     <w:p>
-      <w:r>
+      <w:pPr>
+        <w:rPr>
+          <w:strike/>
+        </w:rPr>
+      </w:pPr>
+      <w:r>
+        <w:rPr>
+          <w:strike/>
+        </w:rPr>
         <w:t>Выполнить одну из операций.</w:t>
       </w:r>
-      <w:bookmarkStart w:id="0" w:name="_GoBack"/>
-      <w:bookmarkEnd w:id="0"/>
-    </w:p>
-    <w:p>
-      <w:r>
+    </w:p>
+    <w:p>
+      <w:pPr>
+        <w:rPr>
+          <w:strike/>
+        </w:rPr>
+      </w:pPr>
+      <w:r>
+        <w:rPr>
+          <w:strike/>
+        </w:rPr>
         <w:t>После выполнения операции должно появляться сообщение с результатом выполнения операции</w:t>
       </w:r>
       <w:r>
         <w:rPr>
+          <w:strike/>
           <w:lang w:val="et-EE"/>
         </w:rPr>
         <w:t xml:space="preserve"> (F</w:t>
       </w:r>
       <w:r>
+        <w:rPr>
+          <w:strike/>
+        </w:rPr>
         <w:t>6</w:t>
       </w:r>
       <w:r>
         <w:rPr>
+          <w:strike/>
           <w:lang w:val="et-EE"/>
         </w:rPr>
         <w:t>)</w:t>
       </w:r>
       <w:r>
+        <w:rPr>
+          <w:strike/>
+        </w:rPr>
         <w:t>.</w:t>
       </w:r>
     </w:p>
     <w:p>
       <w:pPr>
         <w:pStyle w:val="3"/>
-      </w:pPr>
-      <w:r>
-        <w:rPr>
+        <w:rPr>
+          <w:strike/>
+        </w:rPr>
+      </w:pPr>
+      <w:r>
+        <w:rPr>
+          <w:strike/>
           <w:lang w:val="en-US"/>
         </w:rPr>
         <w:t>UC</w:t>
       </w:r>
       <w:r>
+        <w:rPr>
+          <w:strike/>
+        </w:rPr>
         <w:t>1</w:t>
       </w:r>
       <w:r>
         <w:rPr>
+          <w:strike/>
           <w:lang w:val="en-US"/>
         </w:rPr>
         <w:t>A</w:t>
       </w:r>
       <w:r>
-        <w:t xml:space="preserve"> </w:t>
-      </w:r>
-      <w:r>
-        <w:t>Добавление нового слова</w:t>
-      </w:r>
-    </w:p>
-    <w:p>
-      <w:r>
+        <w:rPr>
+          <w:strike/>
+        </w:rPr>
+        <w:t xml:space="preserve"> Добавление нового слова</w:t>
+      </w:r>
+    </w:p>
+    <w:p>
+      <w:pPr>
+        <w:rPr>
+          <w:strike/>
+        </w:rPr>
+      </w:pPr>
+      <w:r>
+        <w:rPr>
+          <w:strike/>
+        </w:rPr>
         <w:t>Показать форму поиска лексемы по словоформе и кнопку создания нового слова. Выполнить поиск лексемы (</w:t>
       </w:r>
       <w:r>
         <w:rPr>
+          <w:strike/>
           <w:lang w:val="en-US"/>
         </w:rPr>
         <w:t>F</w:t>
       </w:r>
       <w:r>
-        <w:t>2)</w:t>
-      </w:r>
-      <w:r>
-        <w:t xml:space="preserve"> или выбрать ввод нового слова.</w:t>
-      </w:r>
-    </w:p>
-    <w:p>
-      <w:r>
+        <w:rPr>
+          <w:strike/>
+        </w:rPr>
+        <w:t>2) или выбрать ввод нового слова.</w:t>
+      </w:r>
+    </w:p>
+    <w:p>
+      <w:pPr>
+        <w:rPr>
+          <w:strike/>
+        </w:rPr>
+      </w:pPr>
+      <w:r>
+        <w:rPr>
+          <w:strike/>
+        </w:rPr>
         <w:t>После поиска позволить выбрать существующую лексему для добавления к ней словоформы или ввод нового слова.</w:t>
       </w:r>
     </w:p>
     <w:p>
-      <w:r>
+      <w:pPr>
+        <w:rPr>
+          <w:strike/>
+        </w:rPr>
+      </w:pPr>
+      <w:r>
+        <w:rPr>
+          <w:strike/>
+        </w:rPr>
         <w:t>Показать форму добавления словоформы и создать словоформу и лексему (для нового слова) (</w:t>
       </w:r>
       <w:r>
         <w:rPr>
+          <w:strike/>
           <w:lang w:val="en-US"/>
         </w:rPr>
         <w:t>F</w:t>
       </w:r>
       <w:r>
-        <w:t>1)</w:t>
-      </w:r>
-      <w:r>
-        <w:t>.</w:t>
+        <w:rPr>
+          <w:strike/>
+        </w:rPr>
+        <w:t>1).</w:t>
       </w:r>
     </w:p>
     <w:p>
@@ -205,77 +276,322 @@
     <w:p>
       <w:pPr>
         <w:pStyle w:val="3"/>
-      </w:pPr>
-      <w:r>
-        <w:rPr>
+        <w:rPr>
+          <w:strike/>
+        </w:rPr>
+      </w:pPr>
+      <w:r>
+        <w:rPr>
+          <w:strike/>
           <w:lang w:val="en-US"/>
         </w:rPr>
         <w:t>UC1</w:t>
       </w:r>
       <w:r>
         <w:rPr>
+          <w:strike/>
           <w:lang w:val="en-US"/>
         </w:rPr>
         <w:t>D</w:t>
       </w:r>
       <w:r>
         <w:rPr>
+          <w:strike/>
           <w:lang w:val="en-US"/>
         </w:rPr>
         <w:t xml:space="preserve"> </w:t>
       </w:r>
       <w:r>
+        <w:rPr>
+          <w:strike/>
+        </w:rPr>
         <w:t>Удаление слова</w:t>
       </w:r>
-    </w:p>
-    <w:p>
-      <w:r>
-        <w:t xml:space="preserve">Возможно, только если у соответствующей лексемы нет переводов. </w:t>
-      </w:r>
-      <w:r>
-        <w:t>После удаления последнего слова удаляется лексема, которой оно соответствует</w:t>
+      <w:bookmarkStart w:id="0" w:name="_GoBack"/>
+      <w:bookmarkEnd w:id="0"/>
+    </w:p>
+    <w:p>
+      <w:pPr>
+        <w:rPr>
+          <w:strike/>
+        </w:rPr>
+      </w:pPr>
+      <w:r>
+        <w:rPr>
+          <w:strike/>
+        </w:rPr>
+        <w:t>Возможно, только если у соответствующей лексемы нет переводов. После удаления последнего слова удаляется лексема, которой оно соответствует.</w:t>
+      </w:r>
+    </w:p>
+    <w:p>
+      <w:pPr>
+        <w:pStyle w:val="3"/>
+      </w:pPr>
+      <w:r>
+        <w:rPr>
+          <w:lang w:val="en-US"/>
+        </w:rPr>
+        <w:t>UC</w:t>
+      </w:r>
+      <w:r>
+        <w:rPr>
+          <w:lang w:val="en-US"/>
+        </w:rPr>
+        <w:t>1</w:t>
+      </w:r>
+      <w:r>
+        <w:rPr>
+          <w:lang w:val="en-US"/>
+        </w:rPr>
+        <w:t>E</w:t>
+      </w:r>
+      <w:r>
+        <w:t xml:space="preserve"> </w:t>
+      </w:r>
+      <w:r>
+        <w:t>Добавление перевода</w:t>
+      </w:r>
+    </w:p>
+    <w:p>
+      <w:r>
+        <w:t>Для каждого слова из пары выбрать перевод нового слова или существующего.</w:t>
+      </w:r>
+    </w:p>
+    <w:p>
+      <w:r>
+        <w:t>Для нового слова показать форму добавления словоформы и создать словоформу и лексему (</w:t>
+      </w:r>
+      <w:r>
+        <w:rPr>
+          <w:lang w:val="en-US"/>
+        </w:rPr>
+        <w:t>F</w:t>
+      </w:r>
+      <w:r>
+        <w:t>1)</w:t>
       </w:r>
       <w:r>
         <w:t>.</w:t>
       </w:r>
     </w:p>
     <w:p>
+      <w:r>
+        <w:t>Для существующего показать форму поиска лексемы (</w:t>
+      </w:r>
+      <w:r>
+        <w:rPr>
+          <w:lang w:val="en-US"/>
+        </w:rPr>
+        <w:t>F</w:t>
+      </w:r>
+      <w:r>
+        <w:t>2)</w:t>
+      </w:r>
+      <w:r>
+        <w:t>.</w:t>
+      </w:r>
+    </w:p>
+    <w:p>
+      <w:r>
+        <w:t>После выбора обоих слов создать перевод (</w:t>
+      </w:r>
+      <w:r>
+        <w:rPr>
+          <w:lang w:val="en-US"/>
+        </w:rPr>
+        <w:t>F</w:t>
+      </w:r>
+      <w:r>
+        <w:t>3</w:t>
+      </w:r>
+      <w:r>
+        <w:t>)</w:t>
+      </w:r>
+      <w:r>
+        <w:t>.</w:t>
+      </w:r>
+    </w:p>
+    <w:p>
       <w:pPr>
         <w:pStyle w:val="3"/>
-      </w:pPr>
-      <w:r>
         <w:rPr>
           <w:lang w:val="en-US"/>
         </w:rPr>
+      </w:pPr>
+      <w:r>
+        <w:rPr>
+          <w:lang w:val="en-US"/>
+        </w:rPr>
+        <w:t>UC1</w:t>
+      </w:r>
+      <w:r>
+        <w:rPr>
+          <w:lang w:val="en-US"/>
+        </w:rPr>
+        <w:t>F</w:t>
+      </w:r>
+      <w:r>
+        <w:rPr>
+          <w:lang w:val="en-US"/>
+        </w:rPr>
+        <w:t xml:space="preserve"> </w:t>
+      </w:r>
+      <w:r>
+        <w:t>Удаление перевода</w:t>
+      </w:r>
+    </w:p>
+    <w:p>
+      <w:pPr>
+        <w:rPr>
+          <w:lang w:val="en-US"/>
+        </w:rPr>
+      </w:pPr>
+    </w:p>
+    <w:p>
+      <w:pPr>
+        <w:pStyle w:val="2"/>
+        <w:rPr>
+          <w:strike/>
+        </w:rPr>
+      </w:pPr>
+      <w:r>
+        <w:rPr>
+          <w:strike/>
+          <w:lang w:val="en-US"/>
+        </w:rPr>
+        <w:t xml:space="preserve">UC2 </w:t>
+      </w:r>
+      <w:r>
+        <w:rPr>
+          <w:strike/>
+        </w:rPr>
+        <w:t>Просмотр</w:t>
+      </w:r>
+      <w:r>
+        <w:rPr>
+          <w:strike/>
+          <w:lang w:val="en-US"/>
+        </w:rPr>
+        <w:t xml:space="preserve"> </w:t>
+      </w:r>
+      <w:r>
+        <w:rPr>
+          <w:strike/>
+        </w:rPr>
+        <w:t>словарных</w:t>
+      </w:r>
+      <w:r>
+        <w:rPr>
+          <w:strike/>
+        </w:rPr>
+        <w:t xml:space="preserve"> данных</w:t>
+      </w:r>
+    </w:p>
+    <w:p>
+      <w:pPr>
+        <w:pStyle w:val="3"/>
+        <w:rPr>
+          <w:strike/>
+        </w:rPr>
+      </w:pPr>
+      <w:r>
+        <w:rPr>
+          <w:strike/>
+          <w:lang w:val="en-US"/>
+        </w:rPr>
         <w:t>UC</w:t>
       </w:r>
       <w:r>
         <w:rPr>
+          <w:strike/>
+        </w:rPr>
+        <w:t>2</w:t>
+      </w:r>
+      <w:r>
+        <w:rPr>
+          <w:strike/>
           <w:lang w:val="en-US"/>
         </w:rPr>
-        <w:t>1</w:t>
-      </w:r>
-      <w:r>
-        <w:rPr>
+        <w:t>A</w:t>
+      </w:r>
+      <w:r>
+        <w:rPr>
+          <w:strike/>
+        </w:rPr>
+        <w:t xml:space="preserve"> Поиск всех словоформ лексемы</w:t>
+      </w:r>
+    </w:p>
+    <w:p>
+      <w:pPr>
+        <w:rPr>
+          <w:strike/>
+        </w:rPr>
+      </w:pPr>
+      <w:r>
+        <w:rPr>
+          <w:strike/>
+        </w:rPr>
+        <w:t>Отобразить форму поиска лексемы (</w:t>
+      </w:r>
+      <w:r>
+        <w:rPr>
+          <w:strike/>
           <w:lang w:val="en-US"/>
         </w:rPr>
-        <w:t>E</w:t>
-      </w:r>
-      <w:r>
+        <w:t>F</w:t>
+      </w:r>
+      <w:r>
+        <w:rPr>
+          <w:strike/>
+        </w:rPr>
+        <w:t>2). Для найденной лексемы отобразить все словоформы лексемы (</w:t>
+      </w:r>
+      <w:r>
+        <w:rPr>
+          <w:strike/>
+          <w:lang w:val="en-US"/>
+        </w:rPr>
+        <w:t>F</w:t>
+      </w:r>
+      <w:r>
+        <w:rPr>
+          <w:strike/>
+        </w:rPr>
+        <w:t>4).</w:t>
+      </w:r>
+    </w:p>
+    <w:p>
+      <w:pPr>
+        <w:pStyle w:val="3"/>
+      </w:pPr>
+      <w:r>
+        <w:rPr>
+          <w:lang w:val="en-US"/>
+        </w:rPr>
+        <w:t>UC</w:t>
+      </w:r>
+      <w:r>
+        <w:rPr>
+          <w:lang w:val="en-US"/>
+        </w:rPr>
+        <w:t>2B</w:t>
+      </w:r>
+      <w:r>
+        <w:rPr>
+          <w:lang w:val="en-US"/>
+        </w:rPr>
         <w:t xml:space="preserve"> </w:t>
       </w:r>
       <w:r>
-        <w:t>Добавление перевода</w:t>
-      </w:r>
-    </w:p>
-    <w:p>
-      <w:r>
-        <w:t>Для каждого слова из пары выбрать перевод нового слова или существующего.</w:t>
-      </w:r>
-    </w:p>
-    <w:p>
-      <w:r>
-        <w:t>Для нового слова показать форму добавления словоформы и создать словоформу и лексему (</w:t>
+        <w:t>Отображение перевода</w:t>
+      </w:r>
+    </w:p>
+    <w:p>
+      <w:r>
+        <w:t xml:space="preserve">Отобразить форму поиска лексемы </w:t>
+      </w:r>
+      <w:r>
+        <w:t>(</w:t>
       </w:r>
       <w:r>
         <w:rPr>
@@ -284,265 +600,64 @@
         <w:t>F</w:t>
       </w:r>
       <w:r>
-        <w:t>1)</w:t>
+        <w:t>2)</w:t>
+      </w:r>
+      <w:r>
+        <w:t>. По найденной лексеме выполнить поиск перевода (</w:t>
+      </w:r>
+      <w:r>
+        <w:rPr>
+          <w:lang w:val="en-US"/>
+        </w:rPr>
+        <w:t>F</w:t>
+      </w:r>
+      <w:r>
+        <w:t>5</w:t>
+      </w:r>
+      <w:r>
+        <w:t>)</w:t>
+      </w:r>
+      <w:r>
+        <w:t xml:space="preserve">. Для найденной лексемы-перевода отобразить все словоформы лексемы </w:t>
+      </w:r>
+      <w:r>
+        <w:t>(</w:t>
+      </w:r>
+      <w:r>
+        <w:rPr>
+          <w:lang w:val="en-US"/>
+        </w:rPr>
+        <w:t>F</w:t>
+      </w:r>
+      <w:r>
+        <w:t>4</w:t>
+      </w:r>
+      <w:r>
+        <w:t>)</w:t>
       </w:r>
       <w:r>
         <w:t>.</w:t>
       </w:r>
     </w:p>
     <w:p>
-      <w:r>
-        <w:t>Для существующего показать форму поиска лексемы (</w:t>
-      </w:r>
-      <w:r>
-        <w:rPr>
-          <w:lang w:val="en-US"/>
-        </w:rPr>
-        <w:t>F</w:t>
-      </w:r>
-      <w:r>
-        <w:t>2)</w:t>
-      </w:r>
-      <w:r>
-        <w:t>.</w:t>
-      </w:r>
-    </w:p>
-    <w:p>
-      <w:r>
-        <w:t>После выбора обоих слов создать перевод (</w:t>
-      </w:r>
-      <w:r>
-        <w:rPr>
-          <w:lang w:val="en-US"/>
-        </w:rPr>
-        <w:t>F</w:t>
-      </w:r>
-      <w:r>
-        <w:t>3</w:t>
-      </w:r>
-      <w:r>
-        <w:t>)</w:t>
-      </w:r>
-      <w:r>
-        <w:t>.</w:t>
-      </w:r>
-    </w:p>
-    <w:p>
-      <w:pPr>
-        <w:pStyle w:val="3"/>
-        <w:rPr>
-          <w:lang w:val="en-US"/>
-        </w:rPr>
-      </w:pPr>
-      <w:r>
-        <w:rPr>
-          <w:lang w:val="en-US"/>
-        </w:rPr>
-        <w:t>UC1</w:t>
-      </w:r>
-      <w:r>
-        <w:rPr>
-          <w:lang w:val="en-US"/>
-        </w:rPr>
-        <w:t>F</w:t>
-      </w:r>
-      <w:r>
-        <w:rPr>
-          <w:lang w:val="en-US"/>
-        </w:rPr>
-        <w:t xml:space="preserve"> </w:t>
-      </w:r>
-      <w:r>
-        <w:t>Удаление перевода</w:t>
-      </w:r>
-    </w:p>
-    <w:p>
-      <w:pPr>
-        <w:rPr>
-          <w:lang w:val="en-US"/>
-        </w:rPr>
-      </w:pPr>
-    </w:p>
-    <w:p>
       <w:pPr>
         <w:pStyle w:val="2"/>
       </w:pPr>
       <w:r>
-        <w:rPr>
-          <w:lang w:val="en-US"/>
-        </w:rPr>
-        <w:t xml:space="preserve">UC2 </w:t>
-      </w:r>
-      <w:r>
-        <w:t>Просмотр</w:t>
-      </w:r>
-      <w:r>
-        <w:rPr>
-          <w:lang w:val="en-US"/>
-        </w:rPr>
-        <w:t xml:space="preserve"> </w:t>
-      </w:r>
-      <w:r>
-        <w:t>словарных</w:t>
-      </w:r>
-      <w:r>
-        <w:t xml:space="preserve"> данных</w:t>
-      </w:r>
-    </w:p>
-    <w:p>
-      <w:pPr>
-        <w:pStyle w:val="3"/>
-      </w:pPr>
-      <w:r>
-        <w:rPr>
-          <w:lang w:val="en-US"/>
-        </w:rPr>
-        <w:t>UC</w:t>
-      </w:r>
-      <w:r>
-        <w:t>2</w:t>
-      </w:r>
-      <w:r>
-        <w:rPr>
-          <w:lang w:val="en-US"/>
-        </w:rPr>
-        <w:t>A</w:t>
-      </w:r>
-      <w:r>
-        <w:t xml:space="preserve"> </w:t>
-      </w:r>
-      <w:r>
-        <w:t>Поиск всех словоформ лексемы</w:t>
-      </w:r>
-    </w:p>
-    <w:p>
-      <w:r>
-        <w:t xml:space="preserve">Отобразить форму поиска лексемы </w:t>
-      </w:r>
-      <w:r>
-        <w:t>(</w:t>
-      </w:r>
-      <w:r>
-        <w:rPr>
-          <w:lang w:val="en-US"/>
-        </w:rPr>
-        <w:t>F</w:t>
-      </w:r>
-      <w:r>
-        <w:t>2)</w:t>
-      </w:r>
-      <w:r>
-        <w:t xml:space="preserve">. Для найденной лексемы отобразить все словоформы лексемы </w:t>
-      </w:r>
-      <w:r>
-        <w:t>(</w:t>
-      </w:r>
-      <w:r>
-        <w:rPr>
-          <w:lang w:val="en-US"/>
-        </w:rPr>
-        <w:t>F</w:t>
-      </w:r>
-      <w:r>
-        <w:t>4</w:t>
-      </w:r>
-      <w:r>
-        <w:t>)</w:t>
-      </w:r>
-      <w:r>
-        <w:t>.</w:t>
-      </w:r>
-    </w:p>
-    <w:p>
-      <w:pPr>
-        <w:pStyle w:val="3"/>
-      </w:pPr>
-      <w:r>
-        <w:rPr>
-          <w:lang w:val="en-US"/>
-        </w:rPr>
-        <w:t>UC</w:t>
-      </w:r>
-      <w:r>
-        <w:rPr>
-          <w:lang w:val="en-US"/>
-        </w:rPr>
-        <w:t>2B</w:t>
-      </w:r>
-      <w:r>
-        <w:rPr>
-          <w:lang w:val="en-US"/>
-        </w:rPr>
-        <w:t xml:space="preserve"> </w:t>
-      </w:r>
-      <w:r>
-        <w:t>Отображение перевода</w:t>
-      </w:r>
-    </w:p>
-    <w:p>
-      <w:r>
-        <w:t xml:space="preserve">Отобразить форму поиска лексемы </w:t>
-      </w:r>
-      <w:r>
-        <w:t>(</w:t>
-      </w:r>
-      <w:r>
-        <w:rPr>
-          <w:lang w:val="en-US"/>
-        </w:rPr>
-        <w:t>F</w:t>
-      </w:r>
-      <w:r>
-        <w:t>2)</w:t>
-      </w:r>
-      <w:r>
-        <w:t>. По найденной лексеме выполнить поиск перевода (</w:t>
-      </w:r>
-      <w:r>
-        <w:rPr>
-          <w:lang w:val="en-US"/>
-        </w:rPr>
-        <w:t>F</w:t>
-      </w:r>
-      <w:r>
-        <w:t>5</w:t>
-      </w:r>
-      <w:r>
-        <w:t>)</w:t>
-      </w:r>
-      <w:r>
-        <w:t xml:space="preserve">. Для найденной лексемы-перевода отобразить все словоформы лексемы </w:t>
-      </w:r>
-      <w:r>
-        <w:t>(</w:t>
-      </w:r>
-      <w:r>
-        <w:rPr>
-          <w:lang w:val="en-US"/>
-        </w:rPr>
-        <w:t>F</w:t>
-      </w:r>
-      <w:r>
-        <w:t>4</w:t>
-      </w:r>
-      <w:r>
-        <w:t>)</w:t>
-      </w:r>
-      <w:r>
-        <w:t>.</w:t>
-      </w:r>
-    </w:p>
-    <w:p>
-      <w:pPr>
-        <w:pStyle w:val="2"/>
-      </w:pPr>
-      <w:r>
         <w:t>Редактирование данных о языках</w:t>
       </w:r>
     </w:p>
     <w:p>
       <w:r>
-        <w:t>Значение любого из нижеперечисленных справочников можно удалить только если на него не ссылается ни один другой объект</w:t>
+        <w:t xml:space="preserve">Значение любого из нижеперечисленных справочников можно </w:t>
+      </w:r>
+      <w:proofErr w:type="gramStart"/>
+      <w:r>
+        <w:t>удалить</w:t>
+      </w:r>
+      <w:proofErr w:type="gramEnd"/>
+      <w:r>
+        <w:t xml:space="preserve"> только если на него не ссылается ни один другой объект</w:t>
       </w:r>
     </w:p>
     <w:p>
@@ -763,7 +878,15 @@
     </w:p>
     <w:p>
       <w:r>
-        <w:t>Редактирование и удаление значений из глобальных справочников возможно только если на них нет ссылок.</w:t>
+        <w:t xml:space="preserve">Редактирование и удаление значений из глобальных справочников </w:t>
+      </w:r>
+      <w:proofErr w:type="gramStart"/>
+      <w:r>
+        <w:t>возможно</w:t>
+      </w:r>
+      <w:proofErr w:type="gramEnd"/>
+      <w:r>
+        <w:t xml:space="preserve"> только если на них нет ссылок.</w:t>
       </w:r>
     </w:p>
     <w:p>
@@ -787,19 +910,34 @@
     <w:p>
       <w:pPr>
         <w:pStyle w:val="2"/>
-      </w:pPr>
-      <w:r>
-        <w:rPr>
+        <w:rPr>
+          <w:strike/>
+        </w:rPr>
+      </w:pPr>
+      <w:r>
+        <w:rPr>
+          <w:strike/>
           <w:lang w:val="en-US"/>
         </w:rPr>
         <w:t>F</w:t>
       </w:r>
       <w:r>
+        <w:rPr>
+          <w:strike/>
+        </w:rPr>
         <w:t>1 Добавление новой словоформы</w:t>
       </w:r>
     </w:p>
     <w:p>
-      <w:r>
+      <w:pPr>
+        <w:rPr>
+          <w:strike/>
+        </w:rPr>
+      </w:pPr>
+      <w:r>
+        <w:rPr>
+          <w:strike/>
+        </w:rPr>
         <w:t>При добавлении нового слова добавляется:</w:t>
       </w:r>
     </w:p>
@@ -810,15 +948,31 @@
           <w:ilvl w:val="0"/>
           <w:numId w:val="42"/>
         </w:numPr>
-      </w:pPr>
-      <w:r>
+        <w:rPr>
+          <w:strike/>
+        </w:rPr>
+      </w:pPr>
+      <w:r>
+        <w:rPr>
+          <w:strike/>
+        </w:rPr>
         <w:t>Словоформа (</w:t>
       </w:r>
-      <w:r>
-        <w:rPr>
+      <w:proofErr w:type="spellStart"/>
+      <w:r>
+        <w:rPr>
+          <w:strike/>
           <w:lang w:val="en-US"/>
         </w:rPr>
-        <w:t>WordForm)</w:t>
+        <w:t>WordForm</w:t>
+      </w:r>
+      <w:proofErr w:type="spellEnd"/>
+      <w:r>
+        <w:rPr>
+          <w:strike/>
+          <w:lang w:val="en-US"/>
+        </w:rPr>
+        <w:t>)</w:t>
       </w:r>
     </w:p>
     <w:p>
@@ -828,15 +982,31 @@
           <w:ilvl w:val="0"/>
           <w:numId w:val="42"/>
         </w:numPr>
-      </w:pPr>
-      <w:r>
+        <w:rPr>
+          <w:strike/>
+        </w:rPr>
+      </w:pPr>
+      <w:r>
+        <w:rPr>
+          <w:strike/>
+        </w:rPr>
         <w:t>Запись об изменении (</w:t>
       </w:r>
-      <w:r>
-        <w:rPr>
+      <w:proofErr w:type="spellStart"/>
+      <w:r>
+        <w:rPr>
+          <w:strike/>
           <w:lang w:val="en-US"/>
         </w:rPr>
-        <w:t>DictChange)</w:t>
+        <w:t>DictChange</w:t>
+      </w:r>
+      <w:proofErr w:type="spellEnd"/>
+      <w:r>
+        <w:rPr>
+          <w:strike/>
+          <w:lang w:val="en-US"/>
+        </w:rPr>
+        <w:t>)</w:t>
       </w:r>
     </w:p>
     <w:p>
@@ -846,255 +1016,352 @@
           <w:ilvl w:val="0"/>
           <w:numId w:val="42"/>
         </w:numPr>
-      </w:pPr>
-      <w:r>
+        <w:rPr>
+          <w:strike/>
+        </w:rPr>
+      </w:pPr>
+      <w:r>
+        <w:rPr>
+          <w:strike/>
+        </w:rPr>
         <w:t>Лексема (</w:t>
       </w:r>
       <w:r>
         <w:rPr>
+          <w:strike/>
           <w:lang w:val="en-US"/>
         </w:rPr>
         <w:t>Lexeme</w:t>
       </w:r>
       <w:r>
-        <w:t>)</w:t>
-      </w:r>
-      <w:r>
-        <w:t>, если словоформа не создаётся для имеющейся лексемы</w:t>
-      </w:r>
-    </w:p>
-    <w:p>
-      <w:pPr>
-        <w:rPr>
+        <w:rPr>
+          <w:strike/>
+        </w:rPr>
+        <w:t>), если словоформа не создаётся для имеющейся лексемы</w:t>
+      </w:r>
+    </w:p>
+    <w:p>
+      <w:pPr>
+        <w:rPr>
+          <w:strike/>
+        </w:rPr>
+      </w:pPr>
+      <w:r>
+        <w:rPr>
+          <w:strike/>
+        </w:rPr>
+        <w:t>При заполнении формы, должны учитываться зависимости полей.</w:t>
+      </w:r>
+    </w:p>
+    <w:p>
+      <w:pPr>
+        <w:rPr>
+          <w:strike/>
+        </w:rPr>
+      </w:pPr>
+      <w:r>
+        <w:rPr>
+          <w:strike/>
+        </w:rPr>
+        <w:t>Если не создалось новое слово, новая лексема также не должна быть создана.</w:t>
+      </w:r>
+    </w:p>
+    <w:p>
+      <w:pPr>
+        <w:pStyle w:val="2"/>
+        <w:rPr>
+          <w:strike/>
+        </w:rPr>
+      </w:pPr>
+      <w:r>
+        <w:rPr>
+          <w:strike/>
           <w:lang w:val="en-US"/>
         </w:rPr>
-      </w:pPr>
-      <w:r>
-        <w:t>При заполнении формы, должны учитываться зависимости полей.</w:t>
-      </w:r>
-    </w:p>
-    <w:p>
-      <w:r>
-        <w:t>Если не создалось новое слово, новая лексема также не должна быть создана.</w:t>
+        <w:t>F</w:t>
+      </w:r>
+      <w:r>
+        <w:rPr>
+          <w:strike/>
+        </w:rPr>
+        <w:t>2 Поиск лексемы</w:t>
+      </w:r>
+    </w:p>
+    <w:p>
+      <w:pPr>
+        <w:rPr>
+          <w:strike/>
+        </w:rPr>
+      </w:pPr>
+      <w:r>
+        <w:rPr>
+          <w:strike/>
+        </w:rPr>
+        <w:t>При поиске лексемы по словоформе (</w:t>
+      </w:r>
+      <w:proofErr w:type="spellStart"/>
+      <w:r>
+        <w:rPr>
+          <w:strike/>
+          <w:lang w:val="en-US"/>
+        </w:rPr>
+        <w:t>WordForm</w:t>
+      </w:r>
+      <w:proofErr w:type="spellEnd"/>
+      <w:r>
+        <w:rPr>
+          <w:strike/>
+        </w:rPr>
+        <w:t>.</w:t>
+      </w:r>
+      <w:r>
+        <w:rPr>
+          <w:strike/>
+          <w:lang w:val="en-US"/>
+        </w:rPr>
+        <w:t>spelling</w:t>
+      </w:r>
+      <w:r>
+        <w:rPr>
+          <w:strike/>
+        </w:rPr>
+        <w:t>) и, опционально, синтактической категории (</w:t>
+      </w:r>
+      <w:r>
+        <w:rPr>
+          <w:strike/>
+          <w:lang w:val="en-US"/>
+        </w:rPr>
+        <w:t>Lexeme</w:t>
+      </w:r>
+      <w:r>
+        <w:rPr>
+          <w:strike/>
+        </w:rPr>
+        <w:t>.</w:t>
+      </w:r>
+      <w:r>
+        <w:rPr>
+          <w:strike/>
+          <w:lang w:val="en-US"/>
+        </w:rPr>
+        <w:t>syntactic</w:t>
+      </w:r>
+      <w:r>
+        <w:rPr>
+          <w:strike/>
+        </w:rPr>
+        <w:t>_</w:t>
+      </w:r>
+      <w:r>
+        <w:rPr>
+          <w:strike/>
+          <w:lang w:val="en-US"/>
+        </w:rPr>
+        <w:t>category</w:t>
+      </w:r>
+      <w:r>
+        <w:rPr>
+          <w:strike/>
+        </w:rPr>
+        <w:t>_</w:t>
+      </w:r>
+      <w:proofErr w:type="spellStart"/>
+      <w:r>
+        <w:rPr>
+          <w:strike/>
+        </w:rPr>
+        <w:t>id</w:t>
+      </w:r>
+      <w:proofErr w:type="spellEnd"/>
+      <w:r>
+        <w:rPr>
+          <w:strike/>
+        </w:rPr>
+        <w:t>) определяется лексема (</w:t>
+      </w:r>
+      <w:r>
+        <w:rPr>
+          <w:strike/>
+          <w:lang w:val="en-US"/>
+        </w:rPr>
+        <w:t>Lexeme</w:t>
+      </w:r>
+      <w:r>
+        <w:rPr>
+          <w:strike/>
+        </w:rPr>
+        <w:t>.</w:t>
+      </w:r>
+      <w:r>
+        <w:rPr>
+          <w:strike/>
+          <w:lang w:val="en-US"/>
+        </w:rPr>
+        <w:t>id</w:t>
+      </w:r>
+      <w:r>
+        <w:rPr>
+          <w:strike/>
+        </w:rPr>
+        <w:t>).</w:t>
       </w:r>
     </w:p>
     <w:p>
       <w:pPr>
         <w:pStyle w:val="2"/>
-      </w:pPr>
-      <w:r>
-        <w:rPr>
+        <w:rPr>
+          <w:strike/>
+        </w:rPr>
+      </w:pPr>
+      <w:r>
+        <w:rPr>
+          <w:strike/>
           <w:lang w:val="en-US"/>
         </w:rPr>
         <w:t>F</w:t>
       </w:r>
       <w:r>
-        <w:t xml:space="preserve">2 </w:t>
-      </w:r>
-      <w:r>
-        <w:t>Поиск лексемы</w:t>
-      </w:r>
-    </w:p>
-    <w:p>
-      <w:r>
-        <w:t xml:space="preserve">При поиске лексемы по словоформе </w:t>
-      </w:r>
-      <w:r>
-        <w:t>(</w:t>
-      </w:r>
-      <w:r>
-        <w:rPr>
+        <w:rPr>
+          <w:strike/>
+        </w:rPr>
+        <w:t>3</w:t>
+      </w:r>
+      <w:r>
+        <w:rPr>
+          <w:strike/>
           <w:lang w:val="en-US"/>
         </w:rPr>
-        <w:t>WordForm</w:t>
-      </w:r>
-      <w:r>
+        <w:t xml:space="preserve"> </w:t>
+      </w:r>
+      <w:r>
+        <w:rPr>
+          <w:strike/>
+        </w:rPr>
+        <w:t>Добавление перевода</w:t>
+      </w:r>
+    </w:p>
+    <w:p>
+      <w:pPr>
+        <w:rPr>
+          <w:strike/>
+        </w:rPr>
+      </w:pPr>
+      <w:r>
+        <w:rPr>
+          <w:strike/>
+        </w:rPr>
+        <w:t xml:space="preserve">Указать лексему 1 и лексему 2. И прочее необходимое. Создать </w:t>
+      </w:r>
+      <w:r>
+        <w:rPr>
+          <w:strike/>
+          <w:lang w:val="en-US"/>
+        </w:rPr>
+        <w:t>Translation</w:t>
+      </w:r>
+      <w:r>
+        <w:rPr>
+          <w:strike/>
+        </w:rPr>
         <w:t>.</w:t>
       </w:r>
-      <w:r>
-        <w:rPr>
-          <w:lang w:val="en-US"/>
-        </w:rPr>
-        <w:t>spelling</w:t>
-      </w:r>
-      <w:r>
-        <w:t>)</w:t>
-      </w:r>
-      <w:r>
-        <w:t xml:space="preserve"> и, опционально, синтактической категории (</w:t>
-      </w:r>
-      <w:r>
-        <w:rPr>
-          <w:lang w:val="en-US"/>
-        </w:rPr>
-        <w:t>Lexeme</w:t>
-      </w:r>
-      <w:r>
-        <w:t>.</w:t>
-      </w:r>
-      <w:r>
-        <w:rPr>
-          <w:lang w:val="en-US"/>
-        </w:rPr>
-        <w:t>syntactic</w:t>
-      </w:r>
-      <w:r>
-        <w:t>_</w:t>
-      </w:r>
-      <w:r>
-        <w:rPr>
-          <w:lang w:val="en-US"/>
-        </w:rPr>
-        <w:t>category</w:t>
-      </w:r>
-      <w:r>
-        <w:t>_id</w:t>
-      </w:r>
-      <w:r>
-        <w:t>) определяется лексема</w:t>
-      </w:r>
-      <w:r>
-        <w:t xml:space="preserve"> (</w:t>
-      </w:r>
-      <w:r>
-        <w:rPr>
-          <w:lang w:val="en-US"/>
-        </w:rPr>
-        <w:t>Lexeme</w:t>
-      </w:r>
-      <w:r>
-        <w:t>.</w:t>
-      </w:r>
-      <w:r>
-        <w:rPr>
-          <w:lang w:val="en-US"/>
-        </w:rPr>
-        <w:t>id</w:t>
-      </w:r>
-      <w:r>
-        <w:t>)</w:t>
-      </w:r>
-      <w:r>
-        <w:t>.</w:t>
-      </w:r>
     </w:p>
     <w:p>
       <w:pPr>
         <w:pStyle w:val="2"/>
-      </w:pPr>
-      <w:r>
-        <w:rPr>
-          <w:lang w:val="en-US"/>
-        </w:rPr>
-        <w:t>F</w:t>
-      </w:r>
-      <w:r>
-        <w:t>3</w:t>
-      </w:r>
-      <w:r>
-        <w:rPr>
-          <w:lang w:val="en-US"/>
-        </w:rPr>
-        <w:t xml:space="preserve"> </w:t>
-      </w:r>
-      <w:r>
-        <w:t>Добавление перевода</w:t>
-      </w:r>
-    </w:p>
-    <w:p>
-      <w:r>
-        <w:t xml:space="preserve">Указать лексему 1 и лексему 2. И прочее необходимое. Создать </w:t>
-      </w:r>
-      <w:r>
-        <w:rPr>
-          <w:lang w:val="en-US"/>
-        </w:rPr>
-        <w:t>Translation</w:t>
-      </w:r>
-      <w:r>
-        <w:t>.</w:t>
-      </w:r>
-    </w:p>
-    <w:p>
-      <w:pPr>
-        <w:pStyle w:val="2"/>
-      </w:pPr>
-      <w:r>
-        <w:rPr>
+        <w:rPr>
+          <w:strike/>
+        </w:rPr>
+      </w:pPr>
+      <w:r>
+        <w:rPr>
+          <w:strike/>
           <w:lang w:val="en-US"/>
         </w:rPr>
         <w:lastRenderedPageBreak/>
         <w:t>F</w:t>
       </w:r>
       <w:r>
+        <w:rPr>
+          <w:strike/>
+        </w:rPr>
         <w:t>4</w:t>
       </w:r>
       <w:r>
         <w:rPr>
+          <w:strike/>
           <w:lang w:val="en-US"/>
         </w:rPr>
         <w:t xml:space="preserve"> </w:t>
       </w:r>
       <w:r>
+        <w:rPr>
+          <w:strike/>
+        </w:rPr>
         <w:t>Поиск словоформ лексемы</w:t>
       </w:r>
     </w:p>
     <w:p>
-      <w:r>
+      <w:pPr>
+        <w:rPr>
+          <w:strike/>
+        </w:rPr>
+      </w:pPr>
+      <w:r>
+        <w:rPr>
+          <w:strike/>
+        </w:rPr>
         <w:t>Указать лексему 1, найти все связанные словоформы.</w:t>
       </w:r>
     </w:p>
     <w:p>
       <w:pPr>
         <w:pStyle w:val="2"/>
-      </w:pPr>
-      <w:r>
-        <w:rPr>
+        <w:rPr>
+          <w:strike/>
+        </w:rPr>
+      </w:pPr>
+      <w:r>
+        <w:rPr>
+          <w:strike/>
           <w:lang w:val="en-US"/>
         </w:rPr>
         <w:t>F</w:t>
       </w:r>
       <w:r>
+        <w:rPr>
+          <w:strike/>
+        </w:rPr>
         <w:t>5 Поиск перевода лексемы</w:t>
       </w:r>
     </w:p>
     <w:p>
       <w:pPr>
         <w:rPr>
+          <w:strike/>
+        </w:rPr>
+      </w:pPr>
+      <w:r>
+        <w:rPr>
+          <w:strike/>
+        </w:rPr>
+        <w:t xml:space="preserve">Указать лексему 1, найти все связанные через </w:t>
+      </w:r>
+      <w:r>
+        <w:rPr>
+          <w:strike/>
           <w:lang w:val="en-US"/>
         </w:rPr>
-      </w:pPr>
-      <w:r>
-        <w:t xml:space="preserve">Указать лексему 1, найти все связанные через </w:t>
-      </w:r>
-      <w:r>
-        <w:rPr>
-          <w:lang w:val="en-US"/>
-        </w:rPr>
         <w:t>Translation</w:t>
       </w:r>
       <w:r>
-        <w:t xml:space="preserve"> </w:t>
-      </w:r>
-      <w:r>
-        <w:t>лексемы.</w:t>
-      </w:r>
-    </w:p>
-    <w:p>
-      <w:pPr>
-        <w:pStyle w:val="2"/>
-      </w:pPr>
-      <w:r>
-        <w:rPr>
-          <w:lang w:val="en-US"/>
-        </w:rPr>
-        <w:t xml:space="preserve">F6 </w:t>
-      </w:r>
-      <w:r>
-        <w:t>Отображение результата выполнения операции</w:t>
-      </w:r>
-    </w:p>
-    <w:p/>
+        <w:rPr>
+          <w:strike/>
+        </w:rPr>
+        <w:t xml:space="preserve"> лексемы.</w:t>
+      </w:r>
+    </w:p>
     <w:sectPr>
       <w:headerReference w:type="default" r:id="rId9"/>
       <w:footerReference w:type="default" r:id="rId10"/>
@@ -1182,6 +1449,7 @@
                   <w:lang w:val="en-US"/>
                 </w:rPr>
               </w:pPr>
+              <w:proofErr w:type="spellStart"/>
               <w:r>
                 <w:rPr>
                   <w:b/>
@@ -1190,6 +1458,7 @@
                 </w:rPr>
                 <w:t>QuaS</w:t>
               </w:r>
+              <w:proofErr w:type="spellEnd"/>
             </w:p>
           </w:sdtContent>
         </w:sdt>
@@ -1219,6 +1488,7 @@
                   <w:sz w:val="22"/>
                 </w:rPr>
               </w:pPr>
+              <w:proofErr w:type="spellStart"/>
               <w:r>
                 <w:rPr>
                   <w:b/>
@@ -1226,6 +1496,7 @@
                 </w:rPr>
                 <w:t>WordControl</w:t>
               </w:r>
+              <w:proofErr w:type="spellEnd"/>
             </w:p>
           </w:sdtContent>
         </w:sdt>
@@ -1261,7 +1532,7 @@
             <w:rPr>
               <w:noProof/>
             </w:rPr>
-            <w:t>2014-01-10</w:t>
+            <w:t>2014-01-13</w:t>
           </w:r>
           <w:r>
             <w:fldChar w:fldCharType="end"/>
@@ -1301,27 +1572,14 @@
           <w:r>
             <w:t xml:space="preserve"> (</w:t>
           </w:r>
-          <w:r>
-            <w:fldChar w:fldCharType="begin"/>
-          </w:r>
-          <w:r>
-            <w:instrText xml:space="preserve"> NUMPAGES   \* MERGEFORMAT </w:instrText>
-          </w:r>
-          <w:r>
-            <w:fldChar w:fldCharType="separate"/>
-          </w:r>
-          <w:r>
-            <w:rPr>
-              <w:noProof/>
-            </w:rPr>
-            <w:t>3</w:t>
-          </w:r>
-          <w:r>
-            <w:rPr>
-              <w:noProof/>
-            </w:rPr>
-            <w:fldChar w:fldCharType="end"/>
-          </w:r>
+          <w:fldSimple w:instr=" NUMPAGES   \* MERGEFORMAT ">
+            <w:r>
+              <w:rPr>
+                <w:noProof/>
+              </w:rPr>
+              <w:t>3</w:t>
+            </w:r>
+          </w:fldSimple>
           <w:r>
             <w:t>)</w:t>
           </w:r>
@@ -1388,6 +1646,7 @@
                   <w:lang w:val="en-US"/>
                 </w:rPr>
               </w:pPr>
+              <w:proofErr w:type="spellStart"/>
               <w:r>
                 <w:rPr>
                   <w:b/>
@@ -1396,6 +1655,7 @@
                 </w:rPr>
                 <w:t>QuaS</w:t>
               </w:r>
+              <w:proofErr w:type="spellEnd"/>
             </w:p>
           </w:sdtContent>
         </w:sdt>
@@ -1425,12 +1685,14 @@
                   <w:sz w:val="22"/>
                 </w:rPr>
               </w:pPr>
+              <w:proofErr w:type="spellStart"/>
               <w:r>
                 <w:rPr>
                   <w:b/>
                 </w:rPr>
                 <w:t>WordControl</w:t>
               </w:r>
+              <w:proofErr w:type="spellEnd"/>
             </w:p>
           </w:sdtContent>
         </w:sdt>
@@ -1466,7 +1728,7 @@
             <w:rPr>
               <w:noProof/>
             </w:rPr>
-            <w:t>2014-01-10</w:t>
+            <w:t>2014-01-13</w:t>
           </w:r>
           <w:r>
             <w:fldChar w:fldCharType="end"/>
@@ -1506,14 +1768,27 @@
           <w:r>
             <w:t xml:space="preserve"> (</w:t>
           </w:r>
-          <w:fldSimple w:instr=" NUMPAGES   \* MERGEFORMAT ">
-            <w:r>
-              <w:rPr>
-                <w:noProof/>
-              </w:rPr>
-              <w:t>3</w:t>
-            </w:r>
-          </w:fldSimple>
+          <w:r>
+            <w:fldChar w:fldCharType="begin"/>
+          </w:r>
+          <w:r>
+            <w:instrText xml:space="preserve"> NUMPAGES   \* MERGEFORMAT </w:instrText>
+          </w:r>
+          <w:r>
+            <w:fldChar w:fldCharType="separate"/>
+          </w:r>
+          <w:r>
+            <w:rPr>
+              <w:noProof/>
+            </w:rPr>
+            <w:t>3</w:t>
+          </w:r>
+          <w:r>
+            <w:rPr>
+              <w:noProof/>
+            </w:rPr>
+            <w:fldChar w:fldCharType="end"/>
+          </w:r>
           <w:r>
             <w:t>)</w:t>
           </w:r>
@@ -1801,9 +2076,35 @@
                 <w:pStyle w:val="ab"/>
                 <w:jc w:val="right"/>
               </w:pPr>
+              <w:proofErr w:type="spellStart"/>
               <w:r>
-                <w:t>WordControl Use Cases Specification</w:t>
+                <w:t>WordControl</w:t>
               </w:r>
+              <w:proofErr w:type="spellEnd"/>
+              <w:r>
+                <w:t xml:space="preserve"> </w:t>
+              </w:r>
+              <w:proofErr w:type="spellStart"/>
+              <w:r>
+                <w:t>Use</w:t>
+              </w:r>
+              <w:proofErr w:type="spellEnd"/>
+              <w:r>
+                <w:t xml:space="preserve"> </w:t>
+              </w:r>
+              <w:proofErr w:type="spellStart"/>
+              <w:r>
+                <w:t>Cases</w:t>
+              </w:r>
+              <w:proofErr w:type="spellEnd"/>
+              <w:r>
+                <w:t xml:space="preserve"> </w:t>
+              </w:r>
+              <w:proofErr w:type="spellStart"/>
+              <w:r>
+                <w:t>Specification</w:t>
+              </w:r>
+              <w:proofErr w:type="spellEnd"/>
             </w:p>
           </w:tc>
         </w:sdtContent>
@@ -1844,11 +2145,19 @@
             <w:lang w:val="en-US"/>
           </w:rPr>
         </w:pPr>
+        <w:proofErr w:type="spellStart"/>
         <w:r>
           <w:rPr>
             <w:lang w:val="en-US"/>
           </w:rPr>
-          <w:t xml:space="preserve">WordControl </w:t>
+          <w:t>WordControl</w:t>
+        </w:r>
+        <w:proofErr w:type="spellEnd"/>
+        <w:r>
+          <w:rPr>
+            <w:lang w:val="en-US"/>
+          </w:rPr>
+          <w:t xml:space="preserve"> </w:t>
         </w:r>
         <w:r>
           <w:rPr>
@@ -1903,8 +2212,17 @@
             <w:i/>
             <w:lang w:val="en-US"/>
           </w:rPr>
-          <w:t>Kirill Grušetskij</w:t>
+          <w:t xml:space="preserve">Kirill </w:t>
         </w:r>
+        <w:proofErr w:type="spellStart"/>
+        <w:r>
+          <w:rPr>
+            <w:i/>
+            <w:lang w:val="en-US"/>
+          </w:rPr>
+          <w:t>Grušetskij</w:t>
+        </w:r>
+        <w:proofErr w:type="spellEnd"/>
       </w:sdtContent>
     </w:sdt>
   </w:p>
@@ -5860,11 +6178,10 @@
   </w:font>
   <w:font w:name="Tahoma">
     <w:panose1 w:val="020B0604030504040204"/>
-    <w:charset w:val="00"/>
+    <w:charset w:val="CC"/>
     <w:family w:val="swiss"/>
-    <w:notTrueType/>
     <w:pitch w:val="variable"/>
-    <w:sig w:usb0="00000003" w:usb1="00000000" w:usb2="00000000" w:usb3="00000000" w:csb0="00000001" w:csb1="00000000"/>
+    <w:sig w:usb0="E1002EFF" w:usb1="C000605B" w:usb2="00000029" w:usb3="00000000" w:csb0="000101FF" w:csb1="00000000"/>
   </w:font>
 </w:fonts>
 </file>
@@ -5890,6 +6207,7 @@
     <w:rsid w:val="00B831A6"/>
     <w:rsid w:val="00C843D9"/>
     <w:rsid w:val="00F45589"/>
+    <w:rsid w:val="00FE081E"/>
   </w:rsids>
   <m:mathPr>
     <m:mathFont m:val="Cambria Math"/>
@@ -6632,7 +6950,7 @@
 </file>
 
 <file path=customXml/itemProps1.xml><?xml version="1.0" encoding="utf-8"?>
-<ds:datastoreItem xmlns:ds="http://schemas.openxmlformats.org/officeDocument/2006/customXml" ds:itemID="{488BAF25-0DCC-4DAC-8650-349D6707E951}">
+<ds:datastoreItem xmlns:ds="http://schemas.openxmlformats.org/officeDocument/2006/customXml" ds:itemID="{699E6E9D-D433-4C0C-9B6E-B79E74F9DBB7}">
   <ds:schemaRefs>
     <ds:schemaRef ds:uri="http://schemas.openxmlformats.org/officeDocument/2006/bibliography"/>
   </ds:schemaRefs>

</xml_diff>

<commit_message>
"Add translation" work started Minor "add word" fix
</commit_message>
<xml_diff>
--- a/docs/1WordControlUC.docx
+++ b/docs/1WordControlUC.docx
@@ -307,336 +307,350 @@
         </w:rPr>
         <w:t>Удаление слова</w:t>
       </w:r>
+    </w:p>
+    <w:p>
+      <w:pPr>
+        <w:rPr>
+          <w:strike/>
+        </w:rPr>
+      </w:pPr>
+      <w:r>
+        <w:rPr>
+          <w:strike/>
+        </w:rPr>
+        <w:t>Возможно, только если у соответствующей лексемы нет переводов. После удаления последнего слова удаляется лексема, которой оно соответствует.</w:t>
+      </w:r>
+    </w:p>
+    <w:p>
+      <w:pPr>
+        <w:pStyle w:val="3"/>
+      </w:pPr>
+      <w:r>
+        <w:rPr>
+          <w:lang w:val="en-US"/>
+        </w:rPr>
+        <w:t>UC</w:t>
+      </w:r>
+      <w:r>
+        <w:rPr>
+          <w:lang w:val="en-US"/>
+        </w:rPr>
+        <w:t>1</w:t>
+      </w:r>
+      <w:r>
+        <w:rPr>
+          <w:lang w:val="en-US"/>
+        </w:rPr>
+        <w:t>E</w:t>
+      </w:r>
+      <w:r>
+        <w:t xml:space="preserve"> </w:t>
+      </w:r>
+      <w:r>
+        <w:t>Добавление перевода</w:t>
+      </w:r>
+    </w:p>
+    <w:p>
+      <w:r>
+        <w:t>Для каждого слова из пары выбрать перевод нового слова или существующего.</w:t>
+      </w:r>
+    </w:p>
+    <w:p>
+      <w:r>
+        <w:t>Для нового слова показать форму добавления словоформы и создать словоформу и лексему (</w:t>
+      </w:r>
+      <w:r>
+        <w:rPr>
+          <w:lang w:val="en-US"/>
+        </w:rPr>
+        <w:t>F</w:t>
+      </w:r>
+      <w:r>
+        <w:t>1)</w:t>
+      </w:r>
+      <w:r>
+        <w:t>.</w:t>
+      </w:r>
+    </w:p>
+    <w:p>
+      <w:r>
+        <w:t>Для существующего показать форму поиска лексемы (</w:t>
+      </w:r>
+      <w:r>
+        <w:rPr>
+          <w:lang w:val="en-US"/>
+        </w:rPr>
+        <w:t>F</w:t>
+      </w:r>
+      <w:r>
+        <w:t>2)</w:t>
+      </w:r>
+      <w:r>
+        <w:t>.</w:t>
+      </w:r>
+    </w:p>
+    <w:p>
+      <w:r>
+        <w:t>После выбора обоих слов создать перевод (</w:t>
+      </w:r>
+      <w:r>
+        <w:rPr>
+          <w:lang w:val="en-US"/>
+        </w:rPr>
+        <w:t>F</w:t>
+      </w:r>
+      <w:r>
+        <w:t>3</w:t>
+      </w:r>
+      <w:r>
+        <w:t>)</w:t>
+      </w:r>
+      <w:r>
+        <w:t>.</w:t>
+      </w:r>
+    </w:p>
+    <w:p>
+      <w:pPr>
+        <w:pStyle w:val="3"/>
+        <w:rPr>
+          <w:lang w:val="en-US"/>
+        </w:rPr>
+      </w:pPr>
+      <w:r>
+        <w:rPr>
+          <w:lang w:val="en-US"/>
+        </w:rPr>
+        <w:t>UC1</w:t>
+      </w:r>
+      <w:r>
+        <w:rPr>
+          <w:lang w:val="en-US"/>
+        </w:rPr>
+        <w:t>F</w:t>
+      </w:r>
+      <w:r>
+        <w:rPr>
+          <w:lang w:val="en-US"/>
+        </w:rPr>
+        <w:t xml:space="preserve"> </w:t>
+      </w:r>
+      <w:r>
+        <w:t>Удаление перевода</w:t>
+      </w:r>
+    </w:p>
+    <w:p>
+      <w:pPr>
+        <w:rPr>
+          <w:lang w:val="en-US"/>
+        </w:rPr>
+      </w:pPr>
+    </w:p>
+    <w:p>
+      <w:pPr>
+        <w:pStyle w:val="2"/>
+        <w:rPr>
+          <w:strike/>
+        </w:rPr>
+      </w:pPr>
+      <w:r>
+        <w:rPr>
+          <w:strike/>
+          <w:lang w:val="en-US"/>
+        </w:rPr>
+        <w:t xml:space="preserve">UC2 </w:t>
+      </w:r>
+      <w:r>
+        <w:rPr>
+          <w:strike/>
+        </w:rPr>
+        <w:t>Просмотр</w:t>
+      </w:r>
+      <w:r>
+        <w:rPr>
+          <w:strike/>
+          <w:lang w:val="en-US"/>
+        </w:rPr>
+        <w:t xml:space="preserve"> </w:t>
+      </w:r>
+      <w:r>
+        <w:rPr>
+          <w:strike/>
+        </w:rPr>
+        <w:t>словарных</w:t>
+      </w:r>
+      <w:r>
+        <w:rPr>
+          <w:strike/>
+        </w:rPr>
+        <w:t xml:space="preserve"> данных</w:t>
+      </w:r>
+    </w:p>
+    <w:p>
+      <w:pPr>
+        <w:pStyle w:val="3"/>
+        <w:rPr>
+          <w:strike/>
+        </w:rPr>
+      </w:pPr>
+      <w:r>
+        <w:rPr>
+          <w:strike/>
+          <w:lang w:val="en-US"/>
+        </w:rPr>
+        <w:t>UC</w:t>
+      </w:r>
+      <w:r>
+        <w:rPr>
+          <w:strike/>
+        </w:rPr>
+        <w:t>2</w:t>
+      </w:r>
+      <w:r>
+        <w:rPr>
+          <w:strike/>
+          <w:lang w:val="en-US"/>
+        </w:rPr>
+        <w:t>A</w:t>
+      </w:r>
+      <w:r>
+        <w:rPr>
+          <w:strike/>
+        </w:rPr>
+        <w:t xml:space="preserve"> Поиск всех словоформ лексемы</w:t>
+      </w:r>
+    </w:p>
+    <w:p>
+      <w:pPr>
+        <w:rPr>
+          <w:strike/>
+        </w:rPr>
+      </w:pPr>
+      <w:r>
+        <w:rPr>
+          <w:strike/>
+        </w:rPr>
+        <w:t>Отобразить форму поиска лексемы (</w:t>
+      </w:r>
+      <w:r>
+        <w:rPr>
+          <w:strike/>
+          <w:lang w:val="en-US"/>
+        </w:rPr>
+        <w:t>F</w:t>
+      </w:r>
+      <w:r>
+        <w:rPr>
+          <w:strike/>
+        </w:rPr>
+        <w:t>2). Для най</w:t>
+      </w:r>
       <w:bookmarkStart w:id="0" w:name="_GoBack"/>
       <w:bookmarkEnd w:id="0"/>
-    </w:p>
-    <w:p>
-      <w:pPr>
-        <w:rPr>
-          <w:strike/>
-        </w:rPr>
-      </w:pPr>
-      <w:r>
-        <w:rPr>
-          <w:strike/>
-        </w:rPr>
-        <w:t>Возможно, только если у соответствующей лексемы нет переводов. После удаления последнего слова удаляется лексема, которой оно соответствует.</w:t>
+      <w:r>
+        <w:rPr>
+          <w:strike/>
+        </w:rPr>
+        <w:t>денной лексемы отобразить все словоформы лексемы (</w:t>
+      </w:r>
+      <w:r>
+        <w:rPr>
+          <w:strike/>
+          <w:lang w:val="en-US"/>
+        </w:rPr>
+        <w:t>F</w:t>
+      </w:r>
+      <w:r>
+        <w:rPr>
+          <w:strike/>
+        </w:rPr>
+        <w:t>4).</w:t>
       </w:r>
     </w:p>
     <w:p>
       <w:pPr>
         <w:pStyle w:val="3"/>
-      </w:pPr>
-      <w:r>
-        <w:rPr>
+        <w:rPr>
+          <w:strike/>
+        </w:rPr>
+      </w:pPr>
+      <w:r>
+        <w:rPr>
+          <w:strike/>
           <w:lang w:val="en-US"/>
         </w:rPr>
         <w:t>UC</w:t>
       </w:r>
       <w:r>
         <w:rPr>
+          <w:strike/>
           <w:lang w:val="en-US"/>
         </w:rPr>
-        <w:t>1</w:t>
-      </w:r>
-      <w:r>
-        <w:rPr>
+        <w:t>2B</w:t>
+      </w:r>
+      <w:r>
+        <w:rPr>
+          <w:strike/>
           <w:lang w:val="en-US"/>
         </w:rPr>
-        <w:t>E</w:t>
-      </w:r>
-      <w:r>
         <w:t xml:space="preserve"> </w:t>
       </w:r>
       <w:r>
-        <w:t>Добавление перевода</w:t>
-      </w:r>
-    </w:p>
-    <w:p>
-      <w:r>
-        <w:t>Для каждого слова из пары выбрать перевод нового слова или существующего.</w:t>
-      </w:r>
-    </w:p>
-    <w:p>
-      <w:r>
-        <w:t>Для нового слова показать форму добавления словоформы и создать словоформу и лексему (</w:t>
-      </w:r>
-      <w:r>
-        <w:rPr>
+        <w:rPr>
+          <w:strike/>
+        </w:rPr>
+        <w:t>Отображение перевода</w:t>
+      </w:r>
+    </w:p>
+    <w:p>
+      <w:pPr>
+        <w:rPr>
+          <w:strike/>
+        </w:rPr>
+      </w:pPr>
+      <w:r>
+        <w:rPr>
+          <w:strike/>
+        </w:rPr>
+        <w:t>Отобразить форму поиска лексемы (</w:t>
+      </w:r>
+      <w:r>
+        <w:rPr>
+          <w:strike/>
           <w:lang w:val="en-US"/>
         </w:rPr>
         <w:t>F</w:t>
       </w:r>
       <w:r>
-        <w:t>1)</w:t>
-      </w:r>
-      <w:r>
-        <w:t>.</w:t>
-      </w:r>
-    </w:p>
-    <w:p>
-      <w:r>
-        <w:t>Для существующего показать форму поиска лексемы (</w:t>
-      </w:r>
-      <w:r>
-        <w:rPr>
+        <w:rPr>
+          <w:strike/>
+        </w:rPr>
+        <w:t>2). По найденной лексеме выполнить поиск перевода (</w:t>
+      </w:r>
+      <w:r>
+        <w:rPr>
+          <w:strike/>
           <w:lang w:val="en-US"/>
         </w:rPr>
         <w:t>F</w:t>
       </w:r>
       <w:r>
-        <w:t>2)</w:t>
-      </w:r>
-      <w:r>
-        <w:t>.</w:t>
-      </w:r>
-    </w:p>
-    <w:p>
-      <w:r>
-        <w:t>После выбора обоих слов создать перевод (</w:t>
-      </w:r>
-      <w:r>
-        <w:rPr>
+        <w:rPr>
+          <w:strike/>
+        </w:rPr>
+        <w:t>5). Для найденной лексемы-перевода отобразить все словоформы лексемы (</w:t>
+      </w:r>
+      <w:r>
+        <w:rPr>
+          <w:strike/>
           <w:lang w:val="en-US"/>
         </w:rPr>
         <w:t>F</w:t>
       </w:r>
       <w:r>
-        <w:t>3</w:t>
-      </w:r>
-      <w:r>
-        <w:t>)</w:t>
-      </w:r>
-      <w:r>
-        <w:t>.</w:t>
-      </w:r>
-    </w:p>
-    <w:p>
-      <w:pPr>
-        <w:pStyle w:val="3"/>
-        <w:rPr>
-          <w:lang w:val="en-US"/>
-        </w:rPr>
-      </w:pPr>
-      <w:r>
-        <w:rPr>
-          <w:lang w:val="en-US"/>
-        </w:rPr>
-        <w:t>UC1</w:t>
-      </w:r>
-      <w:r>
-        <w:rPr>
-          <w:lang w:val="en-US"/>
-        </w:rPr>
-        <w:t>F</w:t>
-      </w:r>
-      <w:r>
-        <w:rPr>
-          <w:lang w:val="en-US"/>
-        </w:rPr>
-        <w:t xml:space="preserve"> </w:t>
-      </w:r>
-      <w:r>
-        <w:t>Удаление перевода</w:t>
-      </w:r>
-    </w:p>
-    <w:p>
-      <w:pPr>
-        <w:rPr>
-          <w:lang w:val="en-US"/>
-        </w:rPr>
-      </w:pPr>
-    </w:p>
-    <w:p>
-      <w:pPr>
-        <w:pStyle w:val="2"/>
-        <w:rPr>
-          <w:strike/>
-        </w:rPr>
-      </w:pPr>
-      <w:r>
-        <w:rPr>
-          <w:strike/>
-          <w:lang w:val="en-US"/>
-        </w:rPr>
-        <w:t xml:space="preserve">UC2 </w:t>
-      </w:r>
-      <w:r>
-        <w:rPr>
-          <w:strike/>
-        </w:rPr>
-        <w:t>Просмотр</w:t>
-      </w:r>
-      <w:r>
-        <w:rPr>
-          <w:strike/>
-          <w:lang w:val="en-US"/>
-        </w:rPr>
-        <w:t xml:space="preserve"> </w:t>
-      </w:r>
-      <w:r>
-        <w:rPr>
-          <w:strike/>
-        </w:rPr>
-        <w:t>словарных</w:t>
-      </w:r>
-      <w:r>
-        <w:rPr>
-          <w:strike/>
-        </w:rPr>
-        <w:t xml:space="preserve"> данных</w:t>
-      </w:r>
-    </w:p>
-    <w:p>
-      <w:pPr>
-        <w:pStyle w:val="3"/>
-        <w:rPr>
-          <w:strike/>
-        </w:rPr>
-      </w:pPr>
-      <w:r>
-        <w:rPr>
-          <w:strike/>
-          <w:lang w:val="en-US"/>
-        </w:rPr>
-        <w:t>UC</w:t>
-      </w:r>
-      <w:r>
-        <w:rPr>
-          <w:strike/>
-        </w:rPr>
-        <w:t>2</w:t>
-      </w:r>
-      <w:r>
-        <w:rPr>
-          <w:strike/>
-          <w:lang w:val="en-US"/>
-        </w:rPr>
-        <w:t>A</w:t>
-      </w:r>
-      <w:r>
-        <w:rPr>
-          <w:strike/>
-        </w:rPr>
-        <w:t xml:space="preserve"> Поиск всех словоформ лексемы</w:t>
-      </w:r>
-    </w:p>
-    <w:p>
-      <w:pPr>
-        <w:rPr>
-          <w:strike/>
-        </w:rPr>
-      </w:pPr>
-      <w:r>
-        <w:rPr>
-          <w:strike/>
-        </w:rPr>
-        <w:t>Отобразить форму поиска лексемы (</w:t>
-      </w:r>
-      <w:r>
-        <w:rPr>
-          <w:strike/>
-          <w:lang w:val="en-US"/>
-        </w:rPr>
-        <w:t>F</w:t>
-      </w:r>
-      <w:r>
-        <w:rPr>
-          <w:strike/>
-        </w:rPr>
-        <w:t>2). Для найденной лексемы отобразить все словоформы лексемы (</w:t>
-      </w:r>
-      <w:r>
-        <w:rPr>
-          <w:strike/>
-          <w:lang w:val="en-US"/>
-        </w:rPr>
-        <w:t>F</w:t>
-      </w:r>
-      <w:r>
         <w:rPr>
           <w:strike/>
         </w:rPr>
         <w:t>4).</w:t>
-      </w:r>
-    </w:p>
-    <w:p>
-      <w:pPr>
-        <w:pStyle w:val="3"/>
-      </w:pPr>
-      <w:r>
-        <w:rPr>
-          <w:lang w:val="en-US"/>
-        </w:rPr>
-        <w:t>UC</w:t>
-      </w:r>
-      <w:r>
-        <w:rPr>
-          <w:lang w:val="en-US"/>
-        </w:rPr>
-        <w:t>2B</w:t>
-      </w:r>
-      <w:r>
-        <w:rPr>
-          <w:lang w:val="en-US"/>
-        </w:rPr>
-        <w:t xml:space="preserve"> </w:t>
-      </w:r>
-      <w:r>
-        <w:t>Отображение перевода</w:t>
-      </w:r>
-    </w:p>
-    <w:p>
-      <w:r>
-        <w:t xml:space="preserve">Отобразить форму поиска лексемы </w:t>
-      </w:r>
-      <w:r>
-        <w:t>(</w:t>
-      </w:r>
-      <w:r>
-        <w:rPr>
-          <w:lang w:val="en-US"/>
-        </w:rPr>
-        <w:t>F</w:t>
-      </w:r>
-      <w:r>
-        <w:t>2)</w:t>
-      </w:r>
-      <w:r>
-        <w:t>. По найденной лексеме выполнить поиск перевода (</w:t>
-      </w:r>
-      <w:r>
-        <w:rPr>
-          <w:lang w:val="en-US"/>
-        </w:rPr>
-        <w:t>F</w:t>
-      </w:r>
-      <w:r>
-        <w:t>5</w:t>
-      </w:r>
-      <w:r>
-        <w:t>)</w:t>
-      </w:r>
-      <w:r>
-        <w:t xml:space="preserve">. Для найденной лексемы-перевода отобразить все словоформы лексемы </w:t>
-      </w:r>
-      <w:r>
-        <w:t>(</w:t>
-      </w:r>
-      <w:r>
-        <w:rPr>
-          <w:lang w:val="en-US"/>
-        </w:rPr>
-        <w:t>F</w:t>
-      </w:r>
-      <w:r>
-        <w:t>4</w:t>
-      </w:r>
-      <w:r>
-        <w:t>)</w:t>
-      </w:r>
-      <w:r>
-        <w:t>.</w:t>
       </w:r>
     </w:p>
     <w:p>
@@ -1532,7 +1546,7 @@
             <w:rPr>
               <w:noProof/>
             </w:rPr>
-            <w:t>2014-01-13</w:t>
+            <w:t>2014-02-13</w:t>
           </w:r>
           <w:r>
             <w:fldChar w:fldCharType="end"/>
@@ -1572,14 +1586,27 @@
           <w:r>
             <w:t xml:space="preserve"> (</w:t>
           </w:r>
-          <w:fldSimple w:instr=" NUMPAGES   \* MERGEFORMAT ">
-            <w:r>
-              <w:rPr>
-                <w:noProof/>
-              </w:rPr>
-              <w:t>3</w:t>
-            </w:r>
-          </w:fldSimple>
+          <w:r>
+            <w:fldChar w:fldCharType="begin"/>
+          </w:r>
+          <w:r>
+            <w:instrText xml:space="preserve"> NUMPAGES   \* MERGEFORMAT </w:instrText>
+          </w:r>
+          <w:r>
+            <w:fldChar w:fldCharType="separate"/>
+          </w:r>
+          <w:r>
+            <w:rPr>
+              <w:noProof/>
+            </w:rPr>
+            <w:t>3</w:t>
+          </w:r>
+          <w:r>
+            <w:rPr>
+              <w:noProof/>
+            </w:rPr>
+            <w:fldChar w:fldCharType="end"/>
+          </w:r>
           <w:r>
             <w:t>)</w:t>
           </w:r>
@@ -1728,7 +1755,7 @@
             <w:rPr>
               <w:noProof/>
             </w:rPr>
-            <w:t>2014-01-13</w:t>
+            <w:t>2014-02-13</w:t>
           </w:r>
           <w:r>
             <w:fldChar w:fldCharType="end"/>
@@ -1768,27 +1795,14 @@
           <w:r>
             <w:t xml:space="preserve"> (</w:t>
           </w:r>
-          <w:r>
-            <w:fldChar w:fldCharType="begin"/>
-          </w:r>
-          <w:r>
-            <w:instrText xml:space="preserve"> NUMPAGES   \* MERGEFORMAT </w:instrText>
-          </w:r>
-          <w:r>
-            <w:fldChar w:fldCharType="separate"/>
-          </w:r>
-          <w:r>
-            <w:rPr>
-              <w:noProof/>
-            </w:rPr>
-            <w:t>3</w:t>
-          </w:r>
-          <w:r>
-            <w:rPr>
-              <w:noProof/>
-            </w:rPr>
-            <w:fldChar w:fldCharType="end"/>
-          </w:r>
+          <w:fldSimple w:instr=" NUMPAGES   \* MERGEFORMAT ">
+            <w:r>
+              <w:rPr>
+                <w:noProof/>
+              </w:rPr>
+              <w:t>3</w:t>
+            </w:r>
+          </w:fldSimple>
           <w:r>
             <w:t>)</w:t>
           </w:r>
@@ -6202,6 +6216,7 @@
     <w:rsidRoot w:val="0005670A"/>
     <w:rsid w:val="0005670A"/>
     <w:rsid w:val="00302A18"/>
+    <w:rsid w:val="005646AA"/>
     <w:rsid w:val="006A03DE"/>
     <w:rsid w:val="00903412"/>
     <w:rsid w:val="00B831A6"/>
@@ -6950,7 +6965,7 @@
 </file>
 
 <file path=customXml/itemProps1.xml><?xml version="1.0" encoding="utf-8"?>
-<ds:datastoreItem xmlns:ds="http://schemas.openxmlformats.org/officeDocument/2006/customXml" ds:itemID="{699E6E9D-D433-4C0C-9B6E-B79E74F9DBB7}">
+<ds:datastoreItem xmlns:ds="http://schemas.openxmlformats.org/officeDocument/2006/customXml" ds:itemID="{B8098097-AA3B-426E-8A45-9AF7729C6CDB}">
   <ds:schemaRefs>
     <ds:schemaRef ds:uri="http://schemas.openxmlformats.org/officeDocument/2006/bibliography"/>
   </ds:schemaRefs>

</xml_diff>

<commit_message>
Gramm cat setup order (very simple and bõdlokod) added
</commit_message>
<xml_diff>
--- a/docs/1WordControlUC.docx
+++ b/docs/1WordControlUC.docx
@@ -420,301 +420,325 @@
         </w:rPr>
         <w:t>2).</w:t>
       </w:r>
+    </w:p>
+    <w:p>
+      <w:pPr>
+        <w:rPr>
+          <w:strike/>
+        </w:rPr>
+      </w:pPr>
+      <w:r>
+        <w:rPr>
+          <w:strike/>
+        </w:rPr>
+        <w:t>После выбора обоих слов создать перевод (</w:t>
+      </w:r>
+      <w:r>
+        <w:rPr>
+          <w:strike/>
+          <w:lang w:val="en-US"/>
+        </w:rPr>
+        <w:t>F</w:t>
+      </w:r>
+      <w:r>
+        <w:rPr>
+          <w:strike/>
+        </w:rPr>
+        <w:t>3).</w:t>
+      </w:r>
+    </w:p>
+    <w:p>
+      <w:pPr>
+        <w:pStyle w:val="3"/>
+        <w:rPr>
+          <w:lang w:val="en-US"/>
+        </w:rPr>
+      </w:pPr>
+      <w:r>
+        <w:rPr>
+          <w:lang w:val="en-US"/>
+        </w:rPr>
+        <w:t>UC1</w:t>
+      </w:r>
+      <w:r>
+        <w:rPr>
+          <w:lang w:val="en-US"/>
+        </w:rPr>
+        <w:t>F</w:t>
+      </w:r>
+      <w:r>
+        <w:rPr>
+          <w:lang w:val="en-US"/>
+        </w:rPr>
+        <w:t xml:space="preserve"> </w:t>
+      </w:r>
+      <w:r>
+        <w:t>Удаление перевода</w:t>
+      </w:r>
+    </w:p>
+    <w:p>
+      <w:pPr>
+        <w:rPr>
+          <w:lang w:val="en-US"/>
+        </w:rPr>
+      </w:pPr>
+    </w:p>
+    <w:p>
+      <w:pPr>
+        <w:pStyle w:val="2"/>
+        <w:rPr>
+          <w:strike/>
+        </w:rPr>
+      </w:pPr>
+      <w:r>
+        <w:rPr>
+          <w:strike/>
+          <w:lang w:val="en-US"/>
+        </w:rPr>
+        <w:t xml:space="preserve">UC2 </w:t>
+      </w:r>
+      <w:r>
+        <w:rPr>
+          <w:strike/>
+        </w:rPr>
+        <w:t>Просмотр</w:t>
+      </w:r>
+      <w:r>
+        <w:rPr>
+          <w:strike/>
+          <w:lang w:val="en-US"/>
+        </w:rPr>
+        <w:t xml:space="preserve"> </w:t>
+      </w:r>
+      <w:r>
+        <w:rPr>
+          <w:strike/>
+        </w:rPr>
+        <w:t>слова</w:t>
+      </w:r>
       <w:bookmarkStart w:id="0" w:name="_GoBack"/>
       <w:bookmarkEnd w:id="0"/>
-    </w:p>
-    <w:p>
-      <w:pPr>
-        <w:rPr>
-          <w:strike/>
-        </w:rPr>
-      </w:pPr>
-      <w:r>
-        <w:rPr>
-          <w:strike/>
-        </w:rPr>
-        <w:t>После выбора обоих слов создать перевод (</w:t>
-      </w:r>
+      <w:r>
+        <w:rPr>
+          <w:strike/>
+        </w:rPr>
+        <w:t>рных</w:t>
+      </w:r>
+      <w:r>
+        <w:rPr>
+          <w:strike/>
+        </w:rPr>
+        <w:t xml:space="preserve"> данных</w:t>
+      </w:r>
+    </w:p>
+    <w:p>
+      <w:pPr>
+        <w:pStyle w:val="3"/>
+        <w:rPr>
+          <w:strike/>
+        </w:rPr>
+      </w:pPr>
       <w:r>
         <w:rPr>
           <w:strike/>
           <w:lang w:val="en-US"/>
         </w:rPr>
+        <w:t>UC</w:t>
+      </w:r>
+      <w:r>
+        <w:rPr>
+          <w:strike/>
+        </w:rPr>
+        <w:t>2</w:t>
+      </w:r>
+      <w:r>
+        <w:rPr>
+          <w:strike/>
+          <w:lang w:val="en-US"/>
+        </w:rPr>
+        <w:t>A</w:t>
+      </w:r>
+      <w:r>
+        <w:rPr>
+          <w:strike/>
+        </w:rPr>
+        <w:t xml:space="preserve"> Поиск всех словоформ лексемы</w:t>
+      </w:r>
+    </w:p>
+    <w:p>
+      <w:pPr>
+        <w:rPr>
+          <w:strike/>
+        </w:rPr>
+      </w:pPr>
+      <w:r>
+        <w:rPr>
+          <w:strike/>
+        </w:rPr>
+        <w:t>Отобразить форму поиска лексемы (</w:t>
+      </w:r>
+      <w:r>
+        <w:rPr>
+          <w:strike/>
+          <w:lang w:val="en-US"/>
+        </w:rPr>
         <w:t>F</w:t>
       </w:r>
       <w:r>
         <w:rPr>
           <w:strike/>
         </w:rPr>
-        <w:t>3).</w:t>
+        <w:t>2). Для найденной лексемы отобразить все словоформы лексемы (</w:t>
+      </w:r>
+      <w:r>
+        <w:rPr>
+          <w:strike/>
+          <w:lang w:val="en-US"/>
+        </w:rPr>
+        <w:t>F</w:t>
+      </w:r>
+      <w:r>
+        <w:rPr>
+          <w:strike/>
+        </w:rPr>
+        <w:t>4).</w:t>
       </w:r>
     </w:p>
     <w:p>
       <w:pPr>
         <w:pStyle w:val="3"/>
         <w:rPr>
+          <w:strike/>
+        </w:rPr>
+      </w:pPr>
+      <w:r>
+        <w:rPr>
+          <w:strike/>
           <w:lang w:val="en-US"/>
         </w:rPr>
-      </w:pPr>
-      <w:r>
-        <w:rPr>
+        <w:t>UC</w:t>
+      </w:r>
+      <w:r>
+        <w:rPr>
+          <w:strike/>
           <w:lang w:val="en-US"/>
         </w:rPr>
-        <w:t>UC1</w:t>
-      </w:r>
-      <w:r>
-        <w:rPr>
+        <w:t>2B</w:t>
+      </w:r>
+      <w:r>
+        <w:rPr>
+          <w:strike/>
           <w:lang w:val="en-US"/>
         </w:rPr>
+        <w:t xml:space="preserve"> </w:t>
+      </w:r>
+      <w:r>
+        <w:rPr>
+          <w:strike/>
+        </w:rPr>
+        <w:t>Отображение перевода</w:t>
+      </w:r>
+    </w:p>
+    <w:p>
+      <w:pPr>
+        <w:rPr>
+          <w:strike/>
+        </w:rPr>
+      </w:pPr>
+      <w:r>
+        <w:rPr>
+          <w:strike/>
+        </w:rPr>
+        <w:t>Отобразить форму поиска лексемы (</w:t>
+      </w:r>
+      <w:r>
+        <w:rPr>
+          <w:strike/>
+          <w:lang w:val="en-US"/>
+        </w:rPr>
         <w:t>F</w:t>
       </w:r>
       <w:r>
         <w:rPr>
+          <w:strike/>
+        </w:rPr>
+        <w:t>2). По найденной лексеме выполнить поиск перевода (</w:t>
+      </w:r>
+      <w:r>
+        <w:rPr>
+          <w:strike/>
           <w:lang w:val="en-US"/>
         </w:rPr>
-        <w:t xml:space="preserve"> </w:t>
-      </w:r>
-      <w:r>
-        <w:t>Удаление перевода</w:t>
-      </w:r>
-    </w:p>
-    <w:p>
-      <w:pPr>
-        <w:rPr>
+        <w:t>F</w:t>
+      </w:r>
+      <w:r>
+        <w:rPr>
+          <w:strike/>
+        </w:rPr>
+        <w:t>5). Для найденной лексемы-перевода отобразить все словоформы лексемы (</w:t>
+      </w:r>
+      <w:r>
+        <w:rPr>
+          <w:strike/>
           <w:lang w:val="en-US"/>
         </w:rPr>
-      </w:pPr>
+        <w:t>F</w:t>
+      </w:r>
+      <w:r>
+        <w:rPr>
+          <w:strike/>
+        </w:rPr>
+        <w:t>4).</w:t>
+      </w:r>
     </w:p>
     <w:p>
       <w:pPr>
         <w:pStyle w:val="2"/>
-        <w:rPr>
-          <w:strike/>
-        </w:rPr>
-      </w:pPr>
-      <w:r>
-        <w:rPr>
-          <w:strike/>
+      </w:pPr>
+      <w:r>
+        <w:rPr>
           <w:lang w:val="en-US"/>
         </w:rPr>
-        <w:t xml:space="preserve">UC2 </w:t>
-      </w:r>
-      <w:r>
-        <w:rPr>
-          <w:strike/>
-        </w:rPr>
-        <w:t>Просмотр</w:t>
-      </w:r>
-      <w:r>
-        <w:rPr>
-          <w:strike/>
+        <w:t>UC</w:t>
+      </w:r>
+      <w:r>
+        <w:t xml:space="preserve">3 </w:t>
+      </w:r>
+      <w:r>
+        <w:t>Редактирование данных о языках</w:t>
+      </w:r>
+    </w:p>
+    <w:p>
+      <w:r>
+        <w:t xml:space="preserve">Значение любого из нижеперечисленных справочников можно </w:t>
+      </w:r>
+      <w:proofErr w:type="gramStart"/>
+      <w:r>
+        <w:t>удалить</w:t>
+      </w:r>
+      <w:proofErr w:type="gramEnd"/>
+      <w:r>
+        <w:t xml:space="preserve"> только если на него не ссылается ни один другой объект</w:t>
+      </w:r>
+    </w:p>
+    <w:p>
+      <w:pPr>
+        <w:pStyle w:val="3"/>
+      </w:pPr>
+      <w:r>
+        <w:rPr>
           <w:lang w:val="en-US"/>
         </w:rPr>
-        <w:t xml:space="preserve"> </w:t>
-      </w:r>
-      <w:r>
-        <w:rPr>
-          <w:strike/>
-        </w:rPr>
-        <w:t>словарных</w:t>
-      </w:r>
-      <w:r>
-        <w:rPr>
-          <w:strike/>
-        </w:rPr>
-        <w:t xml:space="preserve"> данных</w:t>
-      </w:r>
-    </w:p>
-    <w:p>
-      <w:pPr>
-        <w:pStyle w:val="3"/>
-        <w:rPr>
-          <w:strike/>
-        </w:rPr>
-      </w:pPr>
-      <w:r>
-        <w:rPr>
-          <w:strike/>
+        <w:t>UC</w:t>
+      </w:r>
+      <w:r>
+        <w:t>3</w:t>
+      </w:r>
+      <w:r>
+        <w:rPr>
           <w:lang w:val="en-US"/>
         </w:rPr>
-        <w:t>UC</w:t>
-      </w:r>
-      <w:r>
-        <w:rPr>
-          <w:strike/>
-        </w:rPr>
-        <w:t>2</w:t>
-      </w:r>
-      <w:r>
-        <w:rPr>
-          <w:strike/>
-          <w:lang w:val="en-US"/>
-        </w:rPr>
         <w:t>A</w:t>
-      </w:r>
-      <w:r>
-        <w:rPr>
-          <w:strike/>
-        </w:rPr>
-        <w:t xml:space="preserve"> Поиск всех словоформ лексемы</w:t>
-      </w:r>
-    </w:p>
-    <w:p>
-      <w:pPr>
-        <w:rPr>
-          <w:strike/>
-        </w:rPr>
-      </w:pPr>
-      <w:r>
-        <w:rPr>
-          <w:strike/>
-        </w:rPr>
-        <w:t>Отобразить форму поиска лексемы (</w:t>
-      </w:r>
-      <w:r>
-        <w:rPr>
-          <w:strike/>
-          <w:lang w:val="en-US"/>
-        </w:rPr>
-        <w:t>F</w:t>
-      </w:r>
-      <w:r>
-        <w:rPr>
-          <w:strike/>
-        </w:rPr>
-        <w:t>2). Для найденной лексемы отобразить все словоформы лексемы (</w:t>
-      </w:r>
-      <w:r>
-        <w:rPr>
-          <w:strike/>
-          <w:lang w:val="en-US"/>
-        </w:rPr>
-        <w:t>F</w:t>
-      </w:r>
-      <w:r>
-        <w:rPr>
-          <w:strike/>
-        </w:rPr>
-        <w:t>4).</w:t>
-      </w:r>
-    </w:p>
-    <w:p>
-      <w:pPr>
-        <w:pStyle w:val="3"/>
-        <w:rPr>
-          <w:strike/>
-        </w:rPr>
-      </w:pPr>
-      <w:r>
-        <w:rPr>
-          <w:strike/>
-          <w:lang w:val="en-US"/>
-        </w:rPr>
-        <w:t>UC</w:t>
-      </w:r>
-      <w:r>
-        <w:rPr>
-          <w:strike/>
-          <w:lang w:val="en-US"/>
-        </w:rPr>
-        <w:t>2B</w:t>
-      </w:r>
-      <w:r>
-        <w:rPr>
-          <w:strike/>
-          <w:lang w:val="en-US"/>
-        </w:rPr>
-        <w:t xml:space="preserve"> </w:t>
-      </w:r>
-      <w:r>
-        <w:rPr>
-          <w:strike/>
-        </w:rPr>
-        <w:t>Отображение перевода</w:t>
-      </w:r>
-    </w:p>
-    <w:p>
-      <w:pPr>
-        <w:rPr>
-          <w:strike/>
-        </w:rPr>
-      </w:pPr>
-      <w:r>
-        <w:rPr>
-          <w:strike/>
-        </w:rPr>
-        <w:t>Отобразить форму поиска лексемы (</w:t>
-      </w:r>
-      <w:r>
-        <w:rPr>
-          <w:strike/>
-          <w:lang w:val="en-US"/>
-        </w:rPr>
-        <w:t>F</w:t>
-      </w:r>
-      <w:r>
-        <w:rPr>
-          <w:strike/>
-        </w:rPr>
-        <w:t>2). По найденной лексеме выполнить поиск перевода (</w:t>
-      </w:r>
-      <w:r>
-        <w:rPr>
-          <w:strike/>
-          <w:lang w:val="en-US"/>
-        </w:rPr>
-        <w:t>F</w:t>
-      </w:r>
-      <w:r>
-        <w:rPr>
-          <w:strike/>
-        </w:rPr>
-        <w:t>5). Для найденной лексемы-перевода отобразить все словоформы лексемы (</w:t>
-      </w:r>
-      <w:r>
-        <w:rPr>
-          <w:strike/>
-          <w:lang w:val="en-US"/>
-        </w:rPr>
-        <w:t>F</w:t>
-      </w:r>
-      <w:r>
-        <w:rPr>
-          <w:strike/>
-        </w:rPr>
-        <w:t>4).</w:t>
-      </w:r>
-    </w:p>
-    <w:p>
-      <w:pPr>
-        <w:pStyle w:val="2"/>
-      </w:pPr>
-      <w:r>
-        <w:t>Редактирование данных о языках</w:t>
-      </w:r>
-    </w:p>
-    <w:p>
-      <w:r>
-        <w:t xml:space="preserve">Значение любого из нижеперечисленных справочников можно </w:t>
-      </w:r>
-      <w:proofErr w:type="gramStart"/>
-      <w:r>
-        <w:t>удалить</w:t>
-      </w:r>
-      <w:proofErr w:type="gramEnd"/>
-      <w:r>
-        <w:t xml:space="preserve"> только если на него не ссылается ни один другой объект</w:t>
-      </w:r>
-    </w:p>
-    <w:p>
-      <w:pPr>
-        <w:pStyle w:val="3"/>
-      </w:pPr>
-      <w:r>
-        <w:rPr>
-          <w:lang w:val="en-US"/>
-        </w:rPr>
-        <w:t>UC</w:t>
       </w:r>
       <w:r>
         <w:t xml:space="preserve"> </w:t>
@@ -757,6 +781,7 @@
       <w:pPr>
         <w:rPr>
           <w:i/>
+          <w:lang w:val="en-US"/>
         </w:rPr>
       </w:pPr>
       <w:r>
@@ -852,6 +877,12 @@
       <w:pPr>
         <w:pStyle w:val="2"/>
       </w:pPr>
+      <w:r>
+        <w:rPr>
+          <w:lang w:val="en-US"/>
+        </w:rPr>
+        <w:t xml:space="preserve">UC4 </w:t>
+      </w:r>
       <w:r>
         <w:t>Администрирование системы</w:t>
       </w:r>
@@ -1578,7 +1609,7 @@
             <w:rPr>
               <w:noProof/>
             </w:rPr>
-            <w:t>2014-02-18</w:t>
+            <w:t>2014-03-13</w:t>
           </w:r>
           <w:r>
             <w:fldChar w:fldCharType="end"/>
@@ -1610,7 +1641,7 @@
             <w:rPr>
               <w:noProof/>
             </w:rPr>
-            <w:t>3</w:t>
+            <w:t>2</w:t>
           </w:r>
           <w:r>
             <w:fldChar w:fldCharType="end"/>
@@ -1618,14 +1649,27 @@
           <w:r>
             <w:t xml:space="preserve"> (</w:t>
           </w:r>
-          <w:fldSimple w:instr=" NUMPAGES   \* MERGEFORMAT ">
-            <w:r>
-              <w:rPr>
-                <w:noProof/>
-              </w:rPr>
-              <w:t>3</w:t>
-            </w:r>
-          </w:fldSimple>
+          <w:r>
+            <w:fldChar w:fldCharType="begin"/>
+          </w:r>
+          <w:r>
+            <w:instrText xml:space="preserve"> NUMPAGES   \* MERGEFORMAT </w:instrText>
+          </w:r>
+          <w:r>
+            <w:fldChar w:fldCharType="separate"/>
+          </w:r>
+          <w:r>
+            <w:rPr>
+              <w:noProof/>
+            </w:rPr>
+            <w:t>3</w:t>
+          </w:r>
+          <w:r>
+            <w:rPr>
+              <w:noProof/>
+            </w:rPr>
+            <w:fldChar w:fldCharType="end"/>
+          </w:r>
           <w:r>
             <w:t>)</w:t>
           </w:r>
@@ -1774,7 +1818,7 @@
             <w:rPr>
               <w:noProof/>
             </w:rPr>
-            <w:t>2014-02-18</w:t>
+            <w:t>2014-03-13</w:t>
           </w:r>
           <w:r>
             <w:fldChar w:fldCharType="end"/>
@@ -1814,27 +1858,14 @@
           <w:r>
             <w:t xml:space="preserve"> (</w:t>
           </w:r>
-          <w:r>
-            <w:fldChar w:fldCharType="begin"/>
-          </w:r>
-          <w:r>
-            <w:instrText xml:space="preserve"> NUMPAGES   \* MERGEFORMAT </w:instrText>
-          </w:r>
-          <w:r>
-            <w:fldChar w:fldCharType="separate"/>
-          </w:r>
-          <w:r>
-            <w:rPr>
-              <w:noProof/>
-            </w:rPr>
-            <w:t>3</w:t>
-          </w:r>
-          <w:r>
-            <w:rPr>
-              <w:noProof/>
-            </w:rPr>
-            <w:fldChar w:fldCharType="end"/>
-          </w:r>
+          <w:fldSimple w:instr=" NUMPAGES   \* MERGEFORMAT ">
+            <w:r>
+              <w:rPr>
+                <w:noProof/>
+              </w:rPr>
+              <w:t>3</w:t>
+            </w:r>
+          </w:fldSimple>
           <w:r>
             <w:t>)</w:t>
           </w:r>
@@ -6224,10 +6255,11 @@
   </w:font>
   <w:font w:name="Tahoma">
     <w:panose1 w:val="020B0604030504040204"/>
-    <w:charset w:val="CC"/>
+    <w:charset w:val="00"/>
     <w:family w:val="swiss"/>
+    <w:notTrueType/>
     <w:pitch w:val="variable"/>
-    <w:sig w:usb0="E1002EFF" w:usb1="C000605B" w:usb2="00000029" w:usb3="00000000" w:csb0="000101FF" w:csb1="00000000"/>
+    <w:sig w:usb0="00000003" w:usb1="00000000" w:usb2="00000000" w:usb3="00000000" w:csb0="00000001" w:csb1="00000000"/>
   </w:font>
 </w:fonts>
 </file>
@@ -6252,6 +6284,7 @@
     <w:rsid w:val="006A03DE"/>
     <w:rsid w:val="00721EB6"/>
     <w:rsid w:val="00903412"/>
+    <w:rsid w:val="00964EE9"/>
     <w:rsid w:val="00B831A6"/>
     <w:rsid w:val="00C843D9"/>
     <w:rsid w:val="00F45589"/>
@@ -6998,7 +7031,7 @@
 </file>
 
 <file path=customXml/itemProps1.xml><?xml version="1.0" encoding="utf-8"?>
-<ds:datastoreItem xmlns:ds="http://schemas.openxmlformats.org/officeDocument/2006/customXml" ds:itemID="{9A02791C-30A0-4EFC-8736-489FE6F129AF}">
+<ds:datastoreItem xmlns:ds="http://schemas.openxmlformats.org/officeDocument/2006/customXml" ds:itemID="{AFE76D00-7BF0-4A8F-A92A-6EAD8C76FE77}">
   <ds:schemaRefs>
     <ds:schemaRef ds:uri="http://schemas.openxmlformats.org/officeDocument/2006/bibliography"/>
   </ds:schemaRefs>

</xml_diff>